<commit_message>
Update related TDD docs
Add links and overview to each document.
</commit_message>
<xml_diff>
--- a/dev-topics-algorithms/dev-topics-romannumerals/documentation/TDDAndAlgorithmDevelopment.docx
+++ b/dev-topics-algorithms/dev-topics-romannumerals/documentation/TDDAndAlgorithmDevelopment.docx
@@ -18,6 +18,15 @@
     </w:p>
     <w:sdt>
       <w:sdtPr>
+        <w:rPr>
+          <w:rFonts w:asciiTheme="minorHAnsi" w:eastAsiaTheme="minorHAnsi" w:hAnsiTheme="minorHAnsi" w:cstheme="minorBidi"/>
+          <w:b w:val="0"/>
+          <w:bCs w:val="0"/>
+          <w:color w:val="auto"/>
+          <w:sz w:val="22"/>
+          <w:szCs w:val="22"/>
+          <w:lang w:eastAsia="en-US"/>
+        </w:rPr>
         <w:id w:val="1594976477"/>
         <w:docPartObj>
           <w:docPartGallery w:val="Table of Contents"/>
@@ -26,12 +35,7 @@
       </w:sdtPr>
       <w:sdtEndPr>
         <w:rPr>
-          <w:rFonts w:asciiTheme="minorHAnsi" w:eastAsiaTheme="minorHAnsi" w:hAnsiTheme="minorHAnsi" w:cstheme="minorBidi"/>
           <w:noProof/>
-          <w:color w:val="auto"/>
-          <w:sz w:val="22"/>
-          <w:szCs w:val="22"/>
-          <w:lang w:eastAsia="en-US"/>
         </w:rPr>
       </w:sdtEndPr>
       <w:sdtContent>
@@ -958,6 +962,28 @@
       </w:r>
       <w:bookmarkEnd w:id="0"/>
     </w:p>
+    <w:p/>
+    <w:p>
+      <w:r>
+        <w:t xml:space="preserve">See </w:t>
+      </w:r>
+      <w:hyperlink r:id="rId7" w:history="1">
+        <w:r>
+          <w:rPr>
+            <w:rStyle w:val="Hyperlink"/>
+          </w:rPr>
+          <w:t>https://www.linkedin.com/pulse/test-driven-development-tdd-really-works-donald-trummell-1c</w:t>
+        </w:r>
+      </w:hyperlink>
+      <w:r>
+        <w:t>.</w:t>
+      </w:r>
+      <w:bookmarkStart w:id="1" w:name="_GoBack"/>
+      <w:bookmarkEnd w:id="1"/>
+      <w:r>
+        <w:t xml:space="preserve"> </w:t>
+      </w:r>
+    </w:p>
     <w:p>
       <w:pPr>
         <w:spacing w:after="0" w:line="240" w:lineRule="auto"/>
@@ -1093,8 +1119,6 @@
       <w:r>
         <w:t xml:space="preserve">one-dimensional </w:t>
       </w:r>
-      <w:bookmarkStart w:id="1" w:name="_GoBack"/>
-      <w:bookmarkEnd w:id="1"/>
       <w:r>
         <w:t>points on the number line:</w:t>
       </w:r>
@@ -1109,6 +1133,7 @@
         <w:spacing w:after="0" w:line="240" w:lineRule="auto"/>
       </w:pPr>
       <w:r>
+        <w:lastRenderedPageBreak/>
         <w:t>D = ABS(X1 – X2)</w:t>
       </w:r>
     </w:p>
@@ -1149,7 +1174,6 @@
         <w:spacing w:after="0" w:line="240" w:lineRule="auto"/>
       </w:pPr>
       <w:r>
-        <w:lastRenderedPageBreak/>
         <w:t xml:space="preserve">Again we write our tests and proceed to the next dimension. Soon we realize that there is a general formula for </w:t>
       </w:r>
       <w:r>
@@ -1411,7 +1435,7 @@
       <w:r>
         <w:t>Mark Shead (</w:t>
       </w:r>
-      <w:hyperlink r:id="rId7" w:history="1">
+      <w:hyperlink r:id="rId8" w:history="1">
         <w:r>
           <w:rPr>
             <w:rStyle w:val="Hyperlink"/>
@@ -1428,7 +1452,7 @@
       <w:r>
         <w:t xml:space="preserve"> (</w:t>
       </w:r>
-      <w:hyperlink r:id="rId8" w:history="1">
+      <w:hyperlink r:id="rId9" w:history="1">
         <w:r>
           <w:rPr>
             <w:rStyle w:val="Hyperlink"/>
@@ -1464,7 +1488,7 @@
       <w:r>
         <w:t xml:space="preserve">: </w:t>
       </w:r>
-      <w:hyperlink r:id="rId9" w:history="1">
+      <w:hyperlink r:id="rId10" w:history="1">
         <w:r>
           <w:rPr>
             <w:rStyle w:val="Hyperlink"/>
@@ -1488,7 +1512,7 @@
       <w:r>
         <w:t xml:space="preserve">GitHub repository for Roman Numeral Example: </w:t>
       </w:r>
-      <w:hyperlink r:id="rId10" w:history="1">
+      <w:hyperlink r:id="rId11" w:history="1">
         <w:r>
           <w:rPr>
             <w:rStyle w:val="Hyperlink"/>
@@ -3062,7 +3086,7 @@
 </file>
 
 <file path=customXml/itemProps1.xml><?xml version="1.0" encoding="utf-8"?>
-<ds:datastoreItem xmlns:ds="http://schemas.openxmlformats.org/officeDocument/2006/customXml" ds:itemID="{9F194343-9CF0-4DDE-822A-72818C8BB3A7}">
+<ds:datastoreItem xmlns:ds="http://schemas.openxmlformats.org/officeDocument/2006/customXml" ds:itemID="{2F9D182E-3528-4B76-8241-914F2FE57C6B}">
   <ds:schemaRefs>
     <ds:schemaRef ds:uri="http://schemas.openxmlformats.org/officeDocument/2006/bibliography"/>
   </ds:schemaRefs>

</xml_diff>

<commit_message>
Add additional performance testing
Use precomputed strings for multiple symbols in a sequence.
</commit_message>
<xml_diff>
--- a/dev-topics-algorithms/dev-topics-romannumerals/documentation/TDDAndAlgorithmDevelopment.docx
+++ b/dev-topics-algorithms/dev-topics-romannumerals/documentation/TDDAndAlgorithmDevelopment.docx
@@ -57,15 +57,12 @@
           <w:tab w:val="right" w:leader="dot" w:pos="12950"/>
         </w:tabs>
         <w:rPr>
-          <w:rFonts w:eastAsiaTheme="minorEastAsia"/>
           <w:noProof/>
         </w:rPr>
       </w:pPr>
-      <w:bookmarkStart w:id="0" w:name="_Toc50371827"/>
       <w:r>
         <w:t>Introduction</w:t>
       </w:r>
-      <w:bookmarkEnd w:id="0"/>
       <w:r>
         <w:fldChar w:fldCharType="begin"/>
       </w:r>
@@ -75,63 +72,6 @@
       <w:r>
         <w:fldChar w:fldCharType="separate"/>
       </w:r>
-      <w:hyperlink w:anchor="_Toc50371827" w:history="1">
-        <w:r>
-          <w:rPr>
-            <w:rStyle w:val="Hyperlink"/>
-            <w:noProof/>
-          </w:rPr>
-          <w:t>Introduction</w:t>
-        </w:r>
-        <w:r>
-          <w:rPr>
-            <w:noProof/>
-            <w:webHidden/>
-          </w:rPr>
-          <w:tab/>
-        </w:r>
-        <w:r>
-          <w:rPr>
-            <w:noProof/>
-            <w:webHidden/>
-          </w:rPr>
-          <w:fldChar w:fldCharType="begin"/>
-        </w:r>
-        <w:r>
-          <w:rPr>
-            <w:noProof/>
-            <w:webHidden/>
-          </w:rPr>
-          <w:instrText xml:space="preserve"> PAGEREF _Toc50371827 \h </w:instrText>
-        </w:r>
-        <w:r>
-          <w:rPr>
-            <w:noProof/>
-            <w:webHidden/>
-          </w:rPr>
-        </w:r>
-        <w:r>
-          <w:rPr>
-            <w:noProof/>
-            <w:webHidden/>
-          </w:rPr>
-          <w:fldChar w:fldCharType="separate"/>
-        </w:r>
-        <w:r>
-          <w:rPr>
-            <w:noProof/>
-            <w:webHidden/>
-          </w:rPr>
-          <w:t>1</w:t>
-        </w:r>
-        <w:r>
-          <w:rPr>
-            <w:noProof/>
-            <w:webHidden/>
-          </w:rPr>
-          <w:fldChar w:fldCharType="end"/>
-        </w:r>
-      </w:hyperlink>
     </w:p>
     <w:p>
       <w:pPr>
@@ -144,7 +84,7 @@
           <w:noProof/>
         </w:rPr>
       </w:pPr>
-      <w:hyperlink w:anchor="_Toc50371828" w:history="1">
+      <w:hyperlink w:anchor="_Toc50409382" w:history="1">
         <w:r>
           <w:rPr>
             <w:rStyle w:val="Hyperlink"/>
@@ -171,7 +111,7 @@
             <w:noProof/>
             <w:webHidden/>
           </w:rPr>
-          <w:instrText xml:space="preserve"> PAGEREF _Toc50371828 \h </w:instrText>
+          <w:instrText xml:space="preserve"> PAGEREF _Toc50409382 \h </w:instrText>
         </w:r>
         <w:r>
           <w:rPr>
@@ -213,7 +153,7 @@
           <w:noProof/>
         </w:rPr>
       </w:pPr>
-      <w:hyperlink w:anchor="_Toc50371829" w:history="1">
+      <w:hyperlink w:anchor="_Toc50409383" w:history="1">
         <w:r>
           <w:rPr>
             <w:rStyle w:val="Hyperlink"/>
@@ -240,7 +180,7 @@
             <w:noProof/>
             <w:webHidden/>
           </w:rPr>
-          <w:instrText xml:space="preserve"> PAGEREF _Toc50371829 \h </w:instrText>
+          <w:instrText xml:space="preserve"> PAGEREF _Toc50409383 \h </w:instrText>
         </w:r>
         <w:r>
           <w:rPr>
@@ -282,7 +222,7 @@
           <w:noProof/>
         </w:rPr>
       </w:pPr>
-      <w:hyperlink w:anchor="_Toc50371830" w:history="1">
+      <w:hyperlink w:anchor="_Toc50409384" w:history="1">
         <w:r>
           <w:rPr>
             <w:rStyle w:val="Hyperlink"/>
@@ -309,7 +249,7 @@
             <w:noProof/>
             <w:webHidden/>
           </w:rPr>
-          <w:instrText xml:space="preserve"> PAGEREF _Toc50371830 \h </w:instrText>
+          <w:instrText xml:space="preserve"> PAGEREF _Toc50409384 \h </w:instrText>
         </w:r>
         <w:r>
           <w:rPr>
@@ -351,7 +291,7 @@
           <w:noProof/>
         </w:rPr>
       </w:pPr>
-      <w:hyperlink w:anchor="_Toc50371831" w:history="1">
+      <w:hyperlink w:anchor="_Toc50409385" w:history="1">
         <w:r>
           <w:rPr>
             <w:rStyle w:val="Hyperlink"/>
@@ -378,7 +318,7 @@
             <w:noProof/>
             <w:webHidden/>
           </w:rPr>
-          <w:instrText xml:space="preserve"> PAGEREF _Toc50371831 \h </w:instrText>
+          <w:instrText xml:space="preserve"> PAGEREF _Toc50409385 \h </w:instrText>
         </w:r>
         <w:r>
           <w:rPr>
@@ -420,7 +360,7 @@
           <w:noProof/>
         </w:rPr>
       </w:pPr>
-      <w:hyperlink w:anchor="_Toc50371832" w:history="1">
+      <w:hyperlink w:anchor="_Toc50409386" w:history="1">
         <w:r>
           <w:rPr>
             <w:rStyle w:val="Hyperlink"/>
@@ -447,7 +387,7 @@
             <w:noProof/>
             <w:webHidden/>
           </w:rPr>
-          <w:instrText xml:space="preserve"> PAGEREF _Toc50371832 \h </w:instrText>
+          <w:instrText xml:space="preserve"> PAGEREF _Toc50409386 \h </w:instrText>
         </w:r>
         <w:r>
           <w:rPr>
@@ -489,7 +429,7 @@
           <w:noProof/>
         </w:rPr>
       </w:pPr>
-      <w:hyperlink w:anchor="_Toc50371833" w:history="1">
+      <w:hyperlink w:anchor="_Toc50409387" w:history="1">
         <w:r>
           <w:rPr>
             <w:rStyle w:val="Hyperlink"/>
@@ -516,7 +456,7 @@
             <w:noProof/>
             <w:webHidden/>
           </w:rPr>
-          <w:instrText xml:space="preserve"> PAGEREF _Toc50371833 \h </w:instrText>
+          <w:instrText xml:space="preserve"> PAGEREF _Toc50409387 \h </w:instrText>
         </w:r>
         <w:r>
           <w:rPr>
@@ -558,7 +498,7 @@
           <w:noProof/>
         </w:rPr>
       </w:pPr>
-      <w:hyperlink w:anchor="_Toc50371834" w:history="1">
+      <w:hyperlink w:anchor="_Toc50409388" w:history="1">
         <w:r>
           <w:rPr>
             <w:rStyle w:val="Hyperlink"/>
@@ -585,7 +525,7 @@
             <w:noProof/>
             <w:webHidden/>
           </w:rPr>
-          <w:instrText xml:space="preserve"> PAGEREF _Toc50371834 \h </w:instrText>
+          <w:instrText xml:space="preserve"> PAGEREF _Toc50409388 \h </w:instrText>
         </w:r>
         <w:r>
           <w:rPr>
@@ -627,7 +567,7 @@
           <w:noProof/>
         </w:rPr>
       </w:pPr>
-      <w:hyperlink w:anchor="_Toc50371835" w:history="1">
+      <w:hyperlink w:anchor="_Toc50409389" w:history="1">
         <w:r>
           <w:rPr>
             <w:rStyle w:val="Hyperlink"/>
@@ -654,7 +594,7 @@
             <w:noProof/>
             <w:webHidden/>
           </w:rPr>
-          <w:instrText xml:space="preserve"> PAGEREF _Toc50371835 \h </w:instrText>
+          <w:instrText xml:space="preserve"> PAGEREF _Toc50409389 \h </w:instrText>
         </w:r>
         <w:r>
           <w:rPr>
@@ -696,7 +636,7 @@
           <w:noProof/>
         </w:rPr>
       </w:pPr>
-      <w:hyperlink w:anchor="_Toc50371836" w:history="1">
+      <w:hyperlink w:anchor="_Toc50409390" w:history="1">
         <w:r>
           <w:rPr>
             <w:rStyle w:val="Hyperlink"/>
@@ -723,7 +663,7 @@
             <w:noProof/>
             <w:webHidden/>
           </w:rPr>
-          <w:instrText xml:space="preserve"> PAGEREF _Toc50371836 \h </w:instrText>
+          <w:instrText xml:space="preserve"> PAGEREF _Toc50409390 \h </w:instrText>
         </w:r>
         <w:r>
           <w:rPr>
@@ -765,7 +705,76 @@
           <w:noProof/>
         </w:rPr>
       </w:pPr>
-      <w:hyperlink w:anchor="_Toc50371837" w:history="1">
+      <w:hyperlink w:anchor="_Toc50409391" w:history="1">
+        <w:r>
+          <w:rPr>
+            <w:rStyle w:val="Hyperlink"/>
+            <w:noProof/>
+          </w:rPr>
+          <w:t>Performance</w:t>
+        </w:r>
+        <w:r>
+          <w:rPr>
+            <w:noProof/>
+            <w:webHidden/>
+          </w:rPr>
+          <w:tab/>
+        </w:r>
+        <w:r>
+          <w:rPr>
+            <w:noProof/>
+            <w:webHidden/>
+          </w:rPr>
+          <w:fldChar w:fldCharType="begin"/>
+        </w:r>
+        <w:r>
+          <w:rPr>
+            <w:noProof/>
+            <w:webHidden/>
+          </w:rPr>
+          <w:instrText xml:space="preserve"> PAGEREF _Toc50409391 \h </w:instrText>
+        </w:r>
+        <w:r>
+          <w:rPr>
+            <w:noProof/>
+            <w:webHidden/>
+          </w:rPr>
+        </w:r>
+        <w:r>
+          <w:rPr>
+            <w:noProof/>
+            <w:webHidden/>
+          </w:rPr>
+          <w:fldChar w:fldCharType="separate"/>
+        </w:r>
+        <w:r>
+          <w:rPr>
+            <w:noProof/>
+            <w:webHidden/>
+          </w:rPr>
+          <w:t>14</w:t>
+        </w:r>
+        <w:r>
+          <w:rPr>
+            <w:noProof/>
+            <w:webHidden/>
+          </w:rPr>
+          <w:fldChar w:fldCharType="end"/>
+        </w:r>
+      </w:hyperlink>
+    </w:p>
+    <w:p>
+      <w:pPr>
+        <w:pStyle w:val="TOC1"/>
+        <w:tabs>
+          <w:tab w:val="right" w:leader="dot" w:pos="12950"/>
+        </w:tabs>
+        <w:rPr>
+          <w:rFonts w:eastAsiaTheme="minorEastAsia"/>
+          <w:noProof/>
+        </w:rPr>
+      </w:pPr>
+      <w:hyperlink w:anchor="_Toc50409392" w:history="1">
         <w:r>
           <w:rPr>
             <w:rStyle w:val="Hyperlink"/>
@@ -792,7 +801,7 @@
             <w:noProof/>
             <w:webHidden/>
           </w:rPr>
-          <w:instrText xml:space="preserve"> PAGEREF _Toc50371837 \h </w:instrText>
+          <w:instrText xml:space="preserve"> PAGEREF _Toc50409392 \h </w:instrText>
         </w:r>
         <w:r>
           <w:rPr>
@@ -812,7 +821,7 @@
             <w:noProof/>
             <w:webHidden/>
           </w:rPr>
-          <w:t>12</w:t>
+          <w:t>14</w:t>
         </w:r>
         <w:r>
           <w:rPr>
@@ -834,7 +843,7 @@
           <w:noProof/>
         </w:rPr>
       </w:pPr>
-      <w:hyperlink w:anchor="_Toc50371838" w:history="1">
+      <w:hyperlink w:anchor="_Toc50409393" w:history="1">
         <w:r>
           <w:rPr>
             <w:rStyle w:val="Hyperlink"/>
@@ -861,7 +870,7 @@
             <w:noProof/>
             <w:webHidden/>
           </w:rPr>
-          <w:instrText xml:space="preserve"> PAGEREF _Toc50371838 \h </w:instrText>
+          <w:instrText xml:space="preserve"> PAGEREF _Toc50409393 \h </w:instrText>
         </w:r>
         <w:r>
           <w:rPr>
@@ -881,7 +890,7 @@
             <w:noProof/>
             <w:webHidden/>
           </w:rPr>
-          <w:t>12</w:t>
+          <w:t>14</w:t>
         </w:r>
         <w:r>
           <w:rPr>
@@ -922,7 +931,13 @@
         <w:t>1999</w:t>
       </w:r>
       <w:r>
-        <w:t>, and used testing both in development and maintenance</w:t>
+        <w:t>, and</w:t>
+      </w:r>
+      <w:r>
+        <w:t xml:space="preserve"> it</w:t>
+      </w:r>
+      <w:r>
+        <w:t xml:space="preserve"> used testing both in development and maintenance</w:t>
       </w:r>
       <w:r>
         <w:t>. Tests help</w:t>
@@ -940,10 +955,19 @@
         <w:t xml:space="preserve">enhancement, and </w:t>
       </w:r>
       <w:r>
-        <w:t xml:space="preserve">also in </w:t>
-      </w:r>
-      <w:r>
-        <w:t>understanding of a body of code. This article shows an example of applying test</w:t>
+        <w:t>finally</w:t>
+      </w:r>
+      <w:r>
+        <w:t xml:space="preserve"> in </w:t>
+      </w:r>
+      <w:r>
+        <w:t xml:space="preserve">understanding </w:t>
+      </w:r>
+      <w:r>
+        <w:t>the</w:t>
+      </w:r>
+      <w:r>
+        <w:t xml:space="preserve"> code. This article shows an example of applying test</w:t>
       </w:r>
       <w:r>
         <w:t>ing</w:t>
@@ -967,7 +991,14 @@
         <w:t xml:space="preserve">companion </w:t>
       </w:r>
       <w:r>
-        <w:t>article describes how a complete body of tests aid</w:t>
+        <w:t xml:space="preserve">article describes how a complete body of </w:t>
+      </w:r>
+      <w:r>
+        <w:lastRenderedPageBreak/>
+        <w:t xml:space="preserve">regression </w:t>
+      </w:r>
+      <w:r>
+        <w:t>tests aid</w:t>
       </w:r>
       <w:r>
         <w:t>s</w:t>
@@ -994,25 +1025,48 @@
         <w:t xml:space="preserve"> </w:t>
       </w:r>
       <w:r>
+        <w:rPr>
+          <w:i/>
+        </w:rPr>
         <w:t>My GitHub repository hosts the project created for this article (see</w:t>
       </w:r>
       <w:r>
+        <w:rPr>
+          <w:i/>
+        </w:rPr>
         <w:t xml:space="preserve"> reference</w:t>
       </w:r>
       <w:r>
+        <w:rPr>
+          <w:i/>
+        </w:rPr>
         <w:t xml:space="preserve"> #3</w:t>
       </w:r>
       <w:r>
+        <w:rPr>
+          <w:i/>
+        </w:rPr>
         <w:t>.</w:t>
       </w:r>
       <w:r>
+        <w:rPr>
+          <w:i/>
+        </w:rPr>
         <w:t>)</w:t>
       </w:r>
       <w:r>
         <w:t xml:space="preserve"> Now let’s see how testing helps the construction phase</w:t>
       </w:r>
       <w:r>
-        <w:t>, called Test Driven Development (</w:t>
+        <w:t xml:space="preserve">, </w:t>
+      </w:r>
+      <w:r>
+        <w:t xml:space="preserve">and is </w:t>
+      </w:r>
+      <w:bookmarkStart w:id="0" w:name="_GoBack"/>
+      <w:bookmarkEnd w:id="0"/>
+      <w:r>
+        <w:t>called Test Driven Development (</w:t>
       </w:r>
       <w:r>
         <w:rPr>
@@ -1035,7 +1089,7 @@
         <w:pStyle w:val="Heading1"/>
         <w:spacing w:before="0" w:line="240" w:lineRule="auto"/>
       </w:pPr>
-      <w:bookmarkStart w:id="1" w:name="_Toc50371828"/>
+      <w:bookmarkStart w:id="1" w:name="_Toc50409382"/>
       <w:r>
         <w:t>Benefits of Testing</w:t>
       </w:r>
@@ -1059,7 +1113,7 @@
         <w:pStyle w:val="Heading1"/>
         <w:spacing w:before="0" w:line="240" w:lineRule="auto"/>
       </w:pPr>
-      <w:bookmarkStart w:id="2" w:name="_Toc50371829"/>
+      <w:bookmarkStart w:id="2" w:name="_Toc50409383"/>
       <w:r>
         <w:t>Background</w:t>
       </w:r>
@@ -1452,8 +1506,19 @@
         <w:spacing w:after="0" w:line="240" w:lineRule="auto"/>
       </w:pPr>
       <w:r>
-        <w:t>The lessons learned from this example are:</w:t>
-      </w:r>
+        <w:t xml:space="preserve">The lessons learned from this </w:t>
+      </w:r>
+      <w:r>
+        <w:t xml:space="preserve">initial </w:t>
+      </w:r>
+      <w:r>
+        <w:t>example are:</w:t>
+      </w:r>
+    </w:p>
+    <w:p>
+      <w:pPr>
+        <w:spacing w:after="0" w:line="240" w:lineRule="auto"/>
+      </w:pPr>
     </w:p>
     <w:p>
       <w:pPr>
@@ -1487,7 +1552,6 @@
         <w:spacing w:after="0" w:line="240" w:lineRule="auto"/>
       </w:pPr>
       <w:r>
-        <w:lastRenderedPageBreak/>
         <w:t>Refine concepts and representations prior to writing code for tests and the implementation.</w:t>
       </w:r>
     </w:p>
@@ -1514,7 +1578,7 @@
         <w:pStyle w:val="Heading1"/>
         <w:spacing w:before="0" w:line="240" w:lineRule="auto"/>
       </w:pPr>
-      <w:bookmarkStart w:id="3" w:name="_Toc50371830"/>
+      <w:bookmarkStart w:id="3" w:name="_Toc50409384"/>
       <w:r>
         <w:t>The</w:t>
       </w:r>
@@ -1546,7 +1610,16 @@
         <w:t>Borrowing from Mark’s presentation, w</w:t>
       </w:r>
       <w:r>
-        <w:t xml:space="preserve">e are developing a Roman Numeral Conversion utility and concentrating on converting </w:t>
+        <w:t xml:space="preserve">e are developing a </w:t>
+      </w:r>
+      <w:r>
+        <w:rPr>
+          <w:i/>
+        </w:rPr>
+        <w:t>Roman Numeral Conversion</w:t>
+      </w:r>
+      <w:r>
+        <w:t xml:space="preserve"> utility and concentrating on converting </w:t>
       </w:r>
       <w:r>
         <w:t xml:space="preserve">dates, represented as </w:t>
@@ -1642,7 +1715,7 @@
       <w:pPr>
         <w:pStyle w:val="Heading2"/>
       </w:pPr>
-      <w:bookmarkStart w:id="4" w:name="_Toc50371831"/>
+      <w:bookmarkStart w:id="4" w:name="_Toc50409385"/>
       <w:r>
         <w:t>Create a Project</w:t>
       </w:r>
@@ -2058,6 +2131,7 @@
           <w:sz w:val="20"/>
           <w:szCs w:val="20"/>
         </w:rPr>
+        <w:lastRenderedPageBreak/>
         <w:t>|       |           \---</w:t>
       </w:r>
       <w:proofErr w:type="spellStart"/>
@@ -2243,7 +2317,7 @@
                     <pic:cNvPicPr/>
                   </pic:nvPicPr>
                   <pic:blipFill>
-                    <a:blip r:embed="rId7" cstate="print">
+                    <a:blip r:embed="rId9" cstate="print">
                       <a:extLst>
                         <a:ext uri="{28A0092B-C50C-407E-A947-70E740481C1C}">
                           <a14:useLocalDpi xmlns:a14="http://schemas.microsoft.com/office/drawing/2010/main" val="0"/>
@@ -2274,7 +2348,7 @@
       <w:pPr>
         <w:pStyle w:val="Heading2"/>
       </w:pPr>
-      <w:bookmarkStart w:id="5" w:name="_Toc50371832"/>
+      <w:bookmarkStart w:id="5" w:name="_Toc50409386"/>
       <w:r>
         <w:t>Initial Tests</w:t>
       </w:r>
@@ -2312,7 +2386,16 @@
         <w:t>. Our first</w:t>
       </w:r>
       <w:r>
-        <w:t xml:space="preserve"> with a simple clock time</w:t>
+        <w:t xml:space="preserve"> </w:t>
+      </w:r>
+      <w:r>
+        <w:t xml:space="preserve">functional test is </w:t>
+      </w:r>
+      <w:r>
+        <w:t>with a simple clock time</w:t>
+      </w:r>
+      <w:r>
+        <w:t xml:space="preserve"> representation</w:t>
       </w:r>
       <w:r>
         <w:t>, and traditionally it fails</w:t>
@@ -4629,7 +4712,7 @@
         <w:pStyle w:val="Heading1"/>
         <w:spacing w:before="0" w:line="240" w:lineRule="auto"/>
       </w:pPr>
-      <w:bookmarkStart w:id="6" w:name="_Toc50371833"/>
+      <w:bookmarkStart w:id="6" w:name="_Toc50409387"/>
       <w:r>
         <w:t>Algorithm Development</w:t>
       </w:r>
@@ -4640,13 +4723,25 @@
         <w:spacing w:after="0" w:line="240" w:lineRule="auto"/>
       </w:pPr>
       <w:r>
-        <w:t xml:space="preserve">Reviewing the common greedy algorithm approach for making change, we note that the “largest coins” are used first, with remaining amounts </w:t>
+        <w:t>Reviewing the common greedy algorithm approach for making change</w:t>
+      </w:r>
+      <w:r>
+        <w:t xml:space="preserve"> (money)</w:t>
+      </w:r>
+      <w:r>
+        <w:t xml:space="preserve">, we note that the “largest coins” are used first, with remaining amounts </w:t>
       </w:r>
       <w:r>
         <w:t xml:space="preserve">likewise </w:t>
       </w:r>
       <w:r>
-        <w:t xml:space="preserve">decreased using the next largest coins, until the entire change amount is accumulated. We apply this approach to our converter to implement the </w:t>
+        <w:t>decreased using the next largest c</w:t>
+      </w:r>
+      <w:r>
+        <w:t>oin</w:t>
+      </w:r>
+      <w:r>
+        <w:t xml:space="preserve">, until the entire change amount is accumulated. We apply this approach to our converter to implement the </w:t>
       </w:r>
       <w:r>
         <w:rPr>
@@ -4655,14 +4750,26 @@
         <w:t>additive</w:t>
       </w:r>
       <w:r>
-        <w:t xml:space="preserve"> notation. Once we have a basic conversion algorithm, we refine it to use the subtractive notation. </w:t>
+        <w:t xml:space="preserve"> notation. Once we have a basic </w:t>
+      </w:r>
+      <w:r>
+        <w:t xml:space="preserve">Roman </w:t>
+      </w:r>
+      <w:r>
+        <w:t>numeral</w:t>
+      </w:r>
+      <w:r>
+        <w:t xml:space="preserve"> </w:t>
+      </w:r>
+      <w:r>
+        <w:t xml:space="preserve">conversion algorithm, we refine it to use the subtractive notation. </w:t>
       </w:r>
     </w:p>
     <w:p>
       <w:pPr>
         <w:pStyle w:val="Heading2"/>
       </w:pPr>
-      <w:bookmarkStart w:id="7" w:name="_Toc50371834"/>
+      <w:bookmarkStart w:id="7" w:name="_Toc50409388"/>
       <w:r>
         <w:t>Simple Additive Notation</w:t>
       </w:r>
@@ -4693,6 +4800,11 @@
       <w:r>
         <w:t xml:space="preserve"> notation:</w:t>
       </w:r>
+    </w:p>
+    <w:p>
+      <w:pPr>
+        <w:spacing w:after="0" w:line="240" w:lineRule="auto"/>
+      </w:pPr>
     </w:p>
     <w:p>
       <w:pPr>
@@ -6241,6 +6353,7 @@
           <w:sz w:val="20"/>
           <w:szCs w:val="20"/>
         </w:rPr>
+        <w:lastRenderedPageBreak/>
         <w:tab/>
       </w:r>
       <w:r>
@@ -6444,7 +6557,13 @@
         <w:spacing w:after="0" w:line="240" w:lineRule="auto"/>
       </w:pPr>
       <w:r>
-        <w:t xml:space="preserve">The corresponding </w:t>
+        <w:t>The corresponding</w:t>
+      </w:r>
+      <w:r>
+        <w:t xml:space="preserve"> unit</w:t>
+      </w:r>
+      <w:r>
+        <w:t xml:space="preserve"> </w:t>
       </w:r>
       <w:r>
         <w:t>tests are</w:t>
@@ -9097,6 +9216,7 @@
           <w:sz w:val="20"/>
           <w:szCs w:val="20"/>
         </w:rPr>
+        <w:lastRenderedPageBreak/>
         <w:tab/>
       </w:r>
       <w:r>
@@ -9333,7 +9453,6 @@
           <w:sz w:val="20"/>
           <w:szCs w:val="20"/>
         </w:rPr>
-        <w:lastRenderedPageBreak/>
         <w:tab/>
       </w:r>
       <w:r>
@@ -10101,7 +10220,7 @@
       <w:pPr>
         <w:pStyle w:val="Heading2"/>
       </w:pPr>
-      <w:bookmarkStart w:id="8" w:name="_Toc50371835"/>
+      <w:bookmarkStart w:id="8" w:name="_Toc50409389"/>
       <w:r>
         <w:t>Subtractive Notation</w:t>
       </w:r>
@@ -10112,7 +10231,13 @@
         <w:spacing w:after="0" w:line="240" w:lineRule="auto"/>
       </w:pPr>
       <w:r>
-        <w:t xml:space="preserve">We can further reduce the remaining value to be converted using </w:t>
+        <w:t xml:space="preserve">We can further reduce the remaining </w:t>
+      </w:r>
+      <w:r>
+        <w:t xml:space="preserve">Arabic </w:t>
+      </w:r>
+      <w:r>
+        <w:t xml:space="preserve">value to be converted using </w:t>
       </w:r>
       <w:r>
         <w:rPr>
@@ -10124,30 +10249,55 @@
         <w:t xml:space="preserve"> notation. </w:t>
       </w:r>
       <w:r>
-        <w:t xml:space="preserve">One can think of this representing the remainder of the Arabic number after representing the </w:t>
-      </w:r>
-      <w:proofErr w:type="gramStart"/>
-      <w:r>
-        <w:t>initial  the</w:t>
-      </w:r>
-      <w:proofErr w:type="gramEnd"/>
+        <w:t xml:space="preserve">One can think of this </w:t>
+      </w:r>
+      <w:r>
+        <w:t xml:space="preserve">leftover amount as </w:t>
+      </w:r>
+      <w:r>
+        <w:t>representing the remainder of the Arabic number</w:t>
+      </w:r>
       <w:r>
         <w:t xml:space="preserve"> </w:t>
       </w:r>
-      <w:proofErr w:type="spellStart"/>
-      <w:r>
-        <w:t>The</w:t>
-      </w:r>
-      <w:proofErr w:type="spellEnd"/>
-      <w:r>
-        <w:t xml:space="preserve"> remaining three rules </w:t>
+      <w:r>
+        <w:t>after</w:t>
+      </w:r>
+      <w:r>
+        <w:t xml:space="preserve"> the initial </w:t>
+      </w:r>
+      <w:r>
+        <w:t>representation.</w:t>
+      </w:r>
+      <w:r>
+        <w:t xml:space="preserve"> </w:t>
+      </w:r>
+      <w:r>
+        <w:t xml:space="preserve">Here are </w:t>
+      </w:r>
+      <w:r>
+        <w:t xml:space="preserve">the </w:t>
+      </w:r>
+      <w:r>
+        <w:t>final</w:t>
+      </w:r>
+      <w:r>
+        <w:t xml:space="preserve"> three rules </w:t>
       </w:r>
       <w:r>
         <w:t xml:space="preserve">from reference #4 </w:t>
       </w:r>
       <w:r>
-        <w:t>outline the subtractive notation:</w:t>
-      </w:r>
+        <w:t>outlining</w:t>
+      </w:r>
+      <w:r>
+        <w:t xml:space="preserve"> the subtractive notation:</w:t>
+      </w:r>
+    </w:p>
+    <w:p>
+      <w:pPr>
+        <w:spacing w:after="0" w:line="240" w:lineRule="auto"/>
+      </w:pPr>
     </w:p>
     <w:p>
       <w:pPr>
@@ -10267,19 +10417,31 @@
         <w:t xml:space="preserve"> limiting consecutive symbols to three</w:t>
       </w:r>
       <w:r>
-        <w:t>. Two unit tests need to be comment</w:t>
+        <w:t xml:space="preserve">. Two </w:t>
+      </w:r>
+      <w:r>
+        <w:t xml:space="preserve">clock </w:t>
+      </w:r>
+      <w:r>
+        <w:t>unit tests need to be comment</w:t>
       </w:r>
       <w:r>
         <w:t>ed</w:t>
       </w:r>
       <w:r>
-        <w:t xml:space="preserve"> out because the simple additive notation uses more than</w:t>
+        <w:t xml:space="preserve"> out because the simple additive notation </w:t>
+      </w:r>
+      <w:r>
+        <w:t>can’t use</w:t>
+      </w:r>
+      <w:r>
+        <w:t xml:space="preserve"> more than</w:t>
       </w:r>
       <w:r>
         <w:t xml:space="preserve"> three consecutive symbols</w:t>
       </w:r>
       <w:r>
-        <w:t xml:space="preserve">, failing the test. Our initial refactoring, </w:t>
+        <w:t xml:space="preserve">. Our initial refactoring, </w:t>
       </w:r>
       <w:r>
         <w:t>combining additive and subtractive notation</w:t>
@@ -10928,6 +11090,7 @@
           <w:sz w:val="20"/>
           <w:szCs w:val="20"/>
         </w:rPr>
+        <w:lastRenderedPageBreak/>
         <w:tab/>
       </w:r>
       <w:r>
@@ -11307,7 +11470,6 @@
           <w:sz w:val="20"/>
           <w:szCs w:val="20"/>
         </w:rPr>
-        <w:lastRenderedPageBreak/>
         <w:tab/>
       </w:r>
       <w:r>
@@ -14004,6 +14166,7 @@
           <w:sz w:val="20"/>
           <w:szCs w:val="20"/>
         </w:rPr>
+        <w:lastRenderedPageBreak/>
         <w:tab/>
       </w:r>
       <w:proofErr w:type="gramStart"/>
@@ -14543,7 +14706,6 @@
           <w:sz w:val="20"/>
           <w:szCs w:val="20"/>
         </w:rPr>
-        <w:lastRenderedPageBreak/>
         <w:tab/>
       </w:r>
       <w:r>
@@ -15928,7 +16090,13 @@
         <w:t xml:space="preserve">also </w:t>
       </w:r>
       <w:r>
-        <w:t xml:space="preserve">have tests for the </w:t>
+        <w:t>have</w:t>
+      </w:r>
+      <w:r>
+        <w:t xml:space="preserve"> specific</w:t>
+      </w:r>
+      <w:r>
+        <w:t xml:space="preserve"> tests for the </w:t>
       </w:r>
       <w:r>
         <w:rPr>
@@ -16896,6 +17064,7 @@
           <w:sz w:val="20"/>
           <w:szCs w:val="20"/>
         </w:rPr>
+        <w:lastRenderedPageBreak/>
         <w:tab/>
       </w:r>
       <w:proofErr w:type="gramStart"/>
@@ -17452,7 +17621,6 @@
           <w:sz w:val="20"/>
           <w:szCs w:val="20"/>
         </w:rPr>
-        <w:lastRenderedPageBreak/>
         <w:tab/>
         <w:t>}</w:t>
       </w:r>
@@ -17470,7 +17638,7 @@
       <w:r>
         <w:t xml:space="preserve"> </w:t>
       </w:r>
-      <w:bookmarkStart w:id="9" w:name="_Toc50371836"/>
+      <w:bookmarkStart w:id="9" w:name="_Toc50409390"/>
       <w:r>
         <w:t xml:space="preserve">Another </w:t>
       </w:r>
@@ -17486,11 +17654,6 @@
       <w:pPr>
         <w:spacing w:after="0" w:line="240" w:lineRule="auto"/>
       </w:pPr>
-    </w:p>
-    <w:p>
-      <w:pPr>
-        <w:spacing w:after="0" w:line="240" w:lineRule="auto"/>
-      </w:pPr>
       <w:r>
         <w:t xml:space="preserve">I can </w:t>
       </w:r>
@@ -17510,10 +17673,19 @@
         <w:t xml:space="preserve"> solution</w:t>
       </w:r>
       <w:r>
-        <w:t xml:space="preserve">, and that he would like to see a functional implementation. We can easily create a new implementation and reuse our tests to validate that </w:t>
-      </w:r>
-      <w:r>
-        <w:t>implementation is correct.</w:t>
+        <w:t>, and that he would like to see a functional implementation. We can easily create a new</w:t>
+      </w:r>
+      <w:r>
+        <w:t xml:space="preserve"> functional</w:t>
+      </w:r>
+      <w:r>
+        <w:t xml:space="preserve"> implementation and reuse our tests to validate that </w:t>
+      </w:r>
+      <w:r>
+        <w:t>it</w:t>
+      </w:r>
+      <w:r>
+        <w:t xml:space="preserve"> is correct.</w:t>
       </w:r>
       <w:r>
         <w:t xml:space="preserve"> Here is a recursive solution:</w:t>
@@ -19962,6 +20134,7 @@
           <w:sz w:val="20"/>
           <w:szCs w:val="20"/>
         </w:rPr>
+        <w:lastRenderedPageBreak/>
         <w:tab/>
       </w:r>
       <w:r>
@@ -22609,85 +22782,98 @@
     </w:p>
     <w:p>
       <w:pPr>
-        <w:spacing w:after="0" w:line="240" w:lineRule="auto"/>
-      </w:pPr>
-      <w:r>
-        <w:t>While violating many unit-test dictums, it is fun to add a little performance comparison between our implementatio</w:t>
-      </w:r>
-      <w:bookmarkStart w:id="10" w:name="_GoBack"/>
-      <w:bookmarkEnd w:id="10"/>
-      <w:r>
-        <w:t>ns to the unit test.</w:t>
-      </w:r>
-    </w:p>
-    <w:p>
-      <w:pPr>
-        <w:spacing w:after="0" w:line="240" w:lineRule="auto"/>
-      </w:pPr>
-    </w:p>
-    <w:p>
-      <w:pPr>
-        <w:spacing w:after="0" w:line="240" w:lineRule="auto"/>
-      </w:pPr>
-    </w:p>
-    <w:p>
-      <w:pPr>
-        <w:spacing w:after="0" w:line="240" w:lineRule="auto"/>
-      </w:pPr>
-    </w:p>
-    <w:p>
-      <w:pPr>
-        <w:spacing w:after="0" w:line="240" w:lineRule="auto"/>
-      </w:pPr>
-    </w:p>
-    <w:p>
-      <w:pPr>
-        <w:spacing w:after="0" w:line="240" w:lineRule="auto"/>
-      </w:pPr>
-    </w:p>
-    <w:p>
-      <w:pPr>
-        <w:spacing w:after="0" w:line="240" w:lineRule="auto"/>
-      </w:pPr>
-    </w:p>
-    <w:p>
-      <w:pPr>
-        <w:spacing w:after="0" w:line="240" w:lineRule="auto"/>
-      </w:pPr>
-    </w:p>
-    <w:p>
-      <w:pPr>
-        <w:spacing w:after="0" w:line="240" w:lineRule="auto"/>
-      </w:pPr>
-    </w:p>
-    <w:p>
-      <w:pPr>
-        <w:spacing w:after="0" w:line="240" w:lineRule="auto"/>
-      </w:pPr>
-    </w:p>
-    <w:p>
-      <w:pPr>
-        <w:spacing w:after="0" w:line="240" w:lineRule="auto"/>
-      </w:pPr>
-      <w:proofErr w:type="spellStart"/>
-      <w:proofErr w:type="gramStart"/>
-      <w:r>
-        <w:t>ccccccccccccccccccccccccccccc</w:t>
-      </w:r>
-      <w:proofErr w:type="spellEnd"/>
-      <w:proofErr w:type="gramEnd"/>
-    </w:p>
-    <w:p>
-      <w:pPr>
-        <w:spacing w:after="0" w:line="240" w:lineRule="auto"/>
-      </w:pPr>
-    </w:p>
-    <w:p>
-      <w:pPr>
         <w:pStyle w:val="Heading1"/>
         <w:spacing w:before="0" w:line="240" w:lineRule="auto"/>
       </w:pPr>
-      <w:bookmarkStart w:id="11" w:name="_Toc50371837"/>
+      <w:bookmarkStart w:id="10" w:name="_Toc50409391"/>
+      <w:r>
+        <w:lastRenderedPageBreak/>
+        <w:t>Performance</w:t>
+      </w:r>
+      <w:bookmarkEnd w:id="10"/>
+    </w:p>
+    <w:p>
+      <w:pPr>
+        <w:spacing w:after="0" w:line="240" w:lineRule="auto"/>
+      </w:pPr>
+    </w:p>
+    <w:p>
+      <w:pPr>
+        <w:spacing w:after="0" w:line="240" w:lineRule="auto"/>
+      </w:pPr>
+      <w:r>
+        <w:t>While violating many unit-test dictums, it is fun to add a little performance comparison between our implementations to the unit test.</w:t>
+      </w:r>
+      <w:r>
+        <w:t xml:space="preserve"> Because of the stability offered by good regression test coverage, we are able to play around with optimizations. On my machine, we have:</w:t>
+      </w:r>
+    </w:p>
+    <w:p>
+      <w:pPr>
+        <w:pStyle w:val="ListParagraph"/>
+        <w:numPr>
+          <w:ilvl w:val="0"/>
+          <w:numId w:val="4"/>
+        </w:numPr>
+        <w:spacing w:after="0" w:line="240" w:lineRule="auto"/>
+      </w:pPr>
+      <w:proofErr w:type="spellStart"/>
+      <w:r>
+        <w:t>ConverterImpl</w:t>
+      </w:r>
+      <w:proofErr w:type="spellEnd"/>
+      <w:r>
+        <w:t xml:space="preserve"> required 11872.8 us for 10000 operations.</w:t>
+      </w:r>
+    </w:p>
+    <w:p>
+      <w:pPr>
+        <w:pStyle w:val="ListParagraph"/>
+        <w:numPr>
+          <w:ilvl w:val="0"/>
+          <w:numId w:val="4"/>
+        </w:numPr>
+        <w:spacing w:after="0" w:line="240" w:lineRule="auto"/>
+      </w:pPr>
+      <w:proofErr w:type="spellStart"/>
+      <w:r>
+        <w:t>ConverterImplRecursive</w:t>
+      </w:r>
+      <w:proofErr w:type="spellEnd"/>
+      <w:r>
+        <w:t xml:space="preserve"> required 18173.1 us for 10000 operations.</w:t>
+      </w:r>
+    </w:p>
+    <w:p>
+      <w:pPr>
+        <w:spacing w:after="0" w:line="240" w:lineRule="auto"/>
+      </w:pPr>
+    </w:p>
+    <w:p>
+      <w:pPr>
+        <w:spacing w:after="0" w:line="240" w:lineRule="auto"/>
+      </w:pPr>
+      <w:r>
+        <w:t>The recu</w:t>
+      </w:r>
+      <w:r>
+        <w:t>rsive solution requires about 50</w:t>
+      </w:r>
+      <w:r>
+        <w:t>% more computational effort. Good testing allows us to be courageous and try different solution approaches and improve our code.</w:t>
+      </w:r>
+    </w:p>
+    <w:p>
+      <w:pPr>
+        <w:spacing w:after="0" w:line="240" w:lineRule="auto"/>
+      </w:pPr>
+    </w:p>
+    <w:p>
+      <w:pPr>
+        <w:pStyle w:val="Heading1"/>
+        <w:spacing w:before="0" w:line="240" w:lineRule="auto"/>
+      </w:pPr>
+      <w:bookmarkStart w:id="11" w:name="_Toc50409392"/>
       <w:r>
         <w:t>Resources</w:t>
       </w:r>
@@ -22713,7 +22899,7 @@
       <w:r>
         <w:t xml:space="preserve"> (</w:t>
       </w:r>
-      <w:hyperlink r:id="rId8" w:history="1">
+      <w:hyperlink r:id="rId10" w:history="1">
         <w:r>
           <w:rPr>
             <w:rStyle w:val="Hyperlink"/>
@@ -22730,7 +22916,7 @@
       <w:r>
         <w:t xml:space="preserve"> (</w:t>
       </w:r>
-      <w:hyperlink r:id="rId9" w:history="1">
+      <w:hyperlink r:id="rId11" w:history="1">
         <w:r>
           <w:rPr>
             <w:rStyle w:val="Hyperlink"/>
@@ -22766,7 +22952,7 @@
       <w:r>
         <w:t xml:space="preserve">: </w:t>
       </w:r>
-      <w:hyperlink r:id="rId10" w:history="1">
+      <w:hyperlink r:id="rId12" w:history="1">
         <w:r>
           <w:rPr>
             <w:rStyle w:val="Hyperlink"/>
@@ -22788,7 +22974,7 @@
         <w:pStyle w:val="Heading1"/>
         <w:spacing w:before="0" w:line="240" w:lineRule="auto"/>
       </w:pPr>
-      <w:bookmarkStart w:id="12" w:name="_Toc50371838"/>
+      <w:bookmarkStart w:id="12" w:name="_Toc50409393"/>
       <w:r>
         <w:t>References</w:t>
       </w:r>
@@ -22809,7 +22995,7 @@
       <w:r>
         <w:t xml:space="preserve"> discussion of Roman Numerals: </w:t>
       </w:r>
-      <w:hyperlink r:id="rId11" w:history="1">
+      <w:hyperlink r:id="rId13" w:history="1">
         <w:r>
           <w:rPr>
             <w:rStyle w:val="Hyperlink"/>
@@ -22833,7 +23019,7 @@
       <w:r>
         <w:t xml:space="preserve">Wikipedia discussion of the Change-Making Problem: </w:t>
       </w:r>
-      <w:hyperlink r:id="rId12" w:history="1">
+      <w:hyperlink r:id="rId14" w:history="1">
         <w:r>
           <w:rPr>
             <w:rStyle w:val="Hyperlink"/>
@@ -22857,7 +23043,7 @@
       <w:r>
         <w:t xml:space="preserve">My GitHub repository hosting this article: </w:t>
       </w:r>
-      <w:hyperlink r:id="rId13" w:history="1">
+      <w:hyperlink r:id="rId15" w:history="1">
         <w:r>
           <w:rPr>
             <w:rStyle w:val="Hyperlink"/>
@@ -22881,7 +23067,7 @@
       <w:r>
         <w:t xml:space="preserve">Rules for writing roman numerals: </w:t>
       </w:r>
-      <w:hyperlink r:id="rId14" w:history="1">
+      <w:hyperlink r:id="rId16" w:history="1">
         <w:r>
           <w:rPr>
             <w:rStyle w:val="Hyperlink"/>
@@ -22907,6 +23093,7 @@
       </w:pPr>
     </w:p>
     <w:sectPr>
+      <w:footerReference w:type="default" r:id="rId17"/>
       <w:pgSz w:w="15840" w:h="12240" w:orient="landscape"/>
       <w:pgMar w:top="1440" w:right="1440" w:bottom="1440" w:left="1440" w:header="720" w:footer="720" w:gutter="0"/>
       <w:cols w:space="720"/>
@@ -22914,6 +23101,99 @@
     </w:sectPr>
   </w:body>
 </w:document>
+</file>
+
+<file path=word/endnotes.xml><?xml version="1.0" encoding="utf-8"?>
+<w:endnotes xmlns:wpc="http://schemas.microsoft.com/office/word/2010/wordprocessingCanvas" xmlns:mc="http://schemas.openxmlformats.org/markup-compatibility/2006" xmlns:o="urn:schemas-microsoft-com:office:office" xmlns:r="http://schemas.openxmlformats.org/officeDocument/2006/relationships" xmlns:m="http://schemas.openxmlformats.org/officeDocument/2006/math" xmlns:v="urn:schemas-microsoft-com:vml" xmlns:wp14="http://schemas.microsoft.com/office/word/2010/wordprocessingDrawing" xmlns:wp="http://schemas.openxmlformats.org/drawingml/2006/wordprocessingDrawing" xmlns:w10="urn:schemas-microsoft-com:office:word" xmlns:w="http://schemas.openxmlformats.org/wordprocessingml/2006/main" xmlns:w14="http://schemas.microsoft.com/office/word/2010/wordml" xmlns:wpg="http://schemas.microsoft.com/office/word/2010/wordprocessingGroup" xmlns:wpi="http://schemas.microsoft.com/office/word/2010/wordprocessingInk" xmlns:wne="http://schemas.microsoft.com/office/word/2006/wordml" xmlns:wps="http://schemas.microsoft.com/office/word/2010/wordprocessingShape" mc:Ignorable="w14 wp14">
+  <w:endnote w:type="separator" w:id="-1">
+    <w:p>
+      <w:pPr>
+        <w:spacing w:after="0" w:line="240" w:lineRule="auto"/>
+      </w:pPr>
+      <w:r>
+        <w:separator/>
+      </w:r>
+    </w:p>
+  </w:endnote>
+  <w:endnote w:type="continuationSeparator" w:id="0">
+    <w:p>
+      <w:pPr>
+        <w:spacing w:after="0" w:line="240" w:lineRule="auto"/>
+      </w:pPr>
+      <w:r>
+        <w:continuationSeparator/>
+      </w:r>
+    </w:p>
+  </w:endnote>
+</w:endnotes>
+</file>
+
+<file path=word/footer1.xml><?xml version="1.0" encoding="utf-8"?>
+<w:ftr xmlns:wpc="http://schemas.microsoft.com/office/word/2010/wordprocessingCanvas" xmlns:mc="http://schemas.openxmlformats.org/markup-compatibility/2006" xmlns:o="urn:schemas-microsoft-com:office:office" xmlns:r="http://schemas.openxmlformats.org/officeDocument/2006/relationships" xmlns:m="http://schemas.openxmlformats.org/officeDocument/2006/math" xmlns:v="urn:schemas-microsoft-com:vml" xmlns:wp14="http://schemas.microsoft.com/office/word/2010/wordprocessingDrawing" xmlns:wp="http://schemas.openxmlformats.org/drawingml/2006/wordprocessingDrawing" xmlns:w10="urn:schemas-microsoft-com:office:word" xmlns:w="http://schemas.openxmlformats.org/wordprocessingml/2006/main" xmlns:w14="http://schemas.microsoft.com/office/word/2010/wordml" xmlns:wpg="http://schemas.microsoft.com/office/word/2010/wordprocessingGroup" xmlns:wpi="http://schemas.microsoft.com/office/word/2010/wordprocessingInk" xmlns:wne="http://schemas.microsoft.com/office/word/2006/wordml" xmlns:wps="http://schemas.microsoft.com/office/word/2010/wordprocessingShape" mc:Ignorable="w14 wp14">
+  <w:p>
+    <w:pPr>
+      <w:pStyle w:val="Footer"/>
+    </w:pPr>
+    <w:r>
+      <w:t>Donald Trummell</w:t>
+    </w:r>
+    <w:r>
+      <w:ptab w:relativeTo="margin" w:alignment="center" w:leader="none"/>
+    </w:r>
+    <w:r>
+      <w:t>© 2020, All Rights Reserved</w:t>
+    </w:r>
+    <w:r>
+      <w:ptab w:relativeTo="margin" w:alignment="right" w:leader="none"/>
+    </w:r>
+    <w:r>
+      <w:fldChar w:fldCharType="begin"/>
+    </w:r>
+    <w:r>
+      <w:instrText xml:space="preserve"> PAGE   \* MERGEFORMAT </w:instrText>
+    </w:r>
+    <w:r>
+      <w:fldChar w:fldCharType="separate"/>
+    </w:r>
+    <w:r>
+      <w:rPr>
+        <w:noProof/>
+      </w:rPr>
+      <w:t>2</w:t>
+    </w:r>
+    <w:r>
+      <w:rPr>
+        <w:noProof/>
+      </w:rPr>
+      <w:fldChar w:fldCharType="end"/>
+    </w:r>
+  </w:p>
+</w:ftr>
+</file>
+
+<file path=word/footnotes.xml><?xml version="1.0" encoding="utf-8"?>
+<w:footnotes xmlns:wpc="http://schemas.microsoft.com/office/word/2010/wordprocessingCanvas" xmlns:mc="http://schemas.openxmlformats.org/markup-compatibility/2006" xmlns:o="urn:schemas-microsoft-com:office:office" xmlns:r="http://schemas.openxmlformats.org/officeDocument/2006/relationships" xmlns:m="http://schemas.openxmlformats.org/officeDocument/2006/math" xmlns:v="urn:schemas-microsoft-com:vml" xmlns:wp14="http://schemas.microsoft.com/office/word/2010/wordprocessingDrawing" xmlns:wp="http://schemas.openxmlformats.org/drawingml/2006/wordprocessingDrawing" xmlns:w10="urn:schemas-microsoft-com:office:word" xmlns:w="http://schemas.openxmlformats.org/wordprocessingml/2006/main" xmlns:w14="http://schemas.microsoft.com/office/word/2010/wordml" xmlns:wpg="http://schemas.microsoft.com/office/word/2010/wordprocessingGroup" xmlns:wpi="http://schemas.microsoft.com/office/word/2010/wordprocessingInk" xmlns:wne="http://schemas.microsoft.com/office/word/2006/wordml" xmlns:wps="http://schemas.microsoft.com/office/word/2010/wordprocessingShape" mc:Ignorable="w14 wp14">
+  <w:footnote w:type="separator" w:id="-1">
+    <w:p>
+      <w:pPr>
+        <w:spacing w:after="0" w:line="240" w:lineRule="auto"/>
+      </w:pPr>
+      <w:r>
+        <w:separator/>
+      </w:r>
+    </w:p>
+  </w:footnote>
+  <w:footnote w:type="continuationSeparator" w:id="0">
+    <w:p>
+      <w:pPr>
+        <w:spacing w:after="0" w:line="240" w:lineRule="auto"/>
+      </w:pPr>
+      <w:r>
+        <w:continuationSeparator/>
+      </w:r>
+    </w:p>
+  </w:footnote>
+</w:footnotes>
 </file>
 
 <file path=word/numbering.xml><?xml version="1.0" encoding="utf-8"?>
@@ -23093,7 +23373,7 @@
   <w:abstractNum w:abstractNumId="2">
     <w:nsid w:val="28FD1C6A"/>
     <w:multiLevelType w:val="hybridMultilevel"/>
-    <w:tmpl w:val="6B425B0A"/>
+    <w:tmpl w:val="0C988EEE"/>
     <w:lvl w:ilvl="0" w:tplc="04090001">
       <w:start w:val="1"/>
       <w:numFmt w:val="bullet"/>
@@ -23994,6 +24274,50 @@
       <w:szCs w:val="16"/>
     </w:rPr>
   </w:style>
+  <w:style w:type="paragraph" w:styleId="Header">
+    <w:name w:val="header"/>
+    <w:basedOn w:val="Normal"/>
+    <w:link w:val="HeaderChar"/>
+    <w:uiPriority w:val="99"/>
+    <w:unhideWhenUsed/>
+    <w:rsid w:val="00EF29B2"/>
+    <w:pPr>
+      <w:tabs>
+        <w:tab w:val="center" w:pos="4680"/>
+        <w:tab w:val="right" w:pos="9360"/>
+      </w:tabs>
+      <w:spacing w:after="0" w:line="240" w:lineRule="auto"/>
+    </w:pPr>
+  </w:style>
+  <w:style w:type="character" w:customStyle="1" w:styleId="HeaderChar">
+    <w:name w:val="Header Char"/>
+    <w:basedOn w:val="DefaultParagraphFont"/>
+    <w:link w:val="Header"/>
+    <w:uiPriority w:val="99"/>
+    <w:rsid w:val="00EF29B2"/>
+  </w:style>
+  <w:style w:type="paragraph" w:styleId="Footer">
+    <w:name w:val="footer"/>
+    <w:basedOn w:val="Normal"/>
+    <w:link w:val="FooterChar"/>
+    <w:uiPriority w:val="99"/>
+    <w:unhideWhenUsed/>
+    <w:rsid w:val="00EF29B2"/>
+    <w:pPr>
+      <w:tabs>
+        <w:tab w:val="center" w:pos="4680"/>
+        <w:tab w:val="right" w:pos="9360"/>
+      </w:tabs>
+      <w:spacing w:after="0" w:line="240" w:lineRule="auto"/>
+    </w:pPr>
+  </w:style>
+  <w:style w:type="character" w:customStyle="1" w:styleId="FooterChar">
+    <w:name w:val="Footer Char"/>
+    <w:basedOn w:val="DefaultParagraphFont"/>
+    <w:link w:val="Footer"/>
+    <w:uiPriority w:val="99"/>
+    <w:rsid w:val="00EF29B2"/>
+  </w:style>
 </w:styles>
 </file>
 
@@ -24393,7 +24717,555 @@
       <w:szCs w:val="16"/>
     </w:rPr>
   </w:style>
+  <w:style w:type="paragraph" w:styleId="Header">
+    <w:name w:val="header"/>
+    <w:basedOn w:val="Normal"/>
+    <w:link w:val="HeaderChar"/>
+    <w:uiPriority w:val="99"/>
+    <w:unhideWhenUsed/>
+    <w:rsid w:val="00EF29B2"/>
+    <w:pPr>
+      <w:tabs>
+        <w:tab w:val="center" w:pos="4680"/>
+        <w:tab w:val="right" w:pos="9360"/>
+      </w:tabs>
+      <w:spacing w:after="0" w:line="240" w:lineRule="auto"/>
+    </w:pPr>
+  </w:style>
+  <w:style w:type="character" w:customStyle="1" w:styleId="HeaderChar">
+    <w:name w:val="Header Char"/>
+    <w:basedOn w:val="DefaultParagraphFont"/>
+    <w:link w:val="Header"/>
+    <w:uiPriority w:val="99"/>
+    <w:rsid w:val="00EF29B2"/>
+  </w:style>
+  <w:style w:type="paragraph" w:styleId="Footer">
+    <w:name w:val="footer"/>
+    <w:basedOn w:val="Normal"/>
+    <w:link w:val="FooterChar"/>
+    <w:uiPriority w:val="99"/>
+    <w:unhideWhenUsed/>
+    <w:rsid w:val="00EF29B2"/>
+    <w:pPr>
+      <w:tabs>
+        <w:tab w:val="center" w:pos="4680"/>
+        <w:tab w:val="right" w:pos="9360"/>
+      </w:tabs>
+      <w:spacing w:after="0" w:line="240" w:lineRule="auto"/>
+    </w:pPr>
+  </w:style>
+  <w:style w:type="character" w:customStyle="1" w:styleId="FooterChar">
+    <w:name w:val="Footer Char"/>
+    <w:basedOn w:val="DefaultParagraphFont"/>
+    <w:link w:val="Footer"/>
+    <w:uiPriority w:val="99"/>
+    <w:rsid w:val="00EF29B2"/>
+  </w:style>
 </w:styles>
+</file>
+
+<file path=word/glossary/document.xml><?xml version="1.0" encoding="utf-8"?>
+<w:glossaryDocument xmlns:wpc="http://schemas.microsoft.com/office/word/2010/wordprocessingCanvas" xmlns:mc="http://schemas.openxmlformats.org/markup-compatibility/2006" xmlns:o="urn:schemas-microsoft-com:office:office" xmlns:r="http://schemas.openxmlformats.org/officeDocument/2006/relationships" xmlns:m="http://schemas.openxmlformats.org/officeDocument/2006/math" xmlns:v="urn:schemas-microsoft-com:vml" xmlns:wp14="http://schemas.microsoft.com/office/word/2010/wordprocessingDrawing" xmlns:wp="http://schemas.openxmlformats.org/drawingml/2006/wordprocessingDrawing" xmlns:w10="urn:schemas-microsoft-com:office:word" xmlns:w="http://schemas.openxmlformats.org/wordprocessingml/2006/main" xmlns:w14="http://schemas.microsoft.com/office/word/2010/wordml" xmlns:wpg="http://schemas.microsoft.com/office/word/2010/wordprocessingGroup" xmlns:wpi="http://schemas.microsoft.com/office/word/2010/wordprocessingInk" xmlns:wne="http://schemas.microsoft.com/office/word/2006/wordml" xmlns:wps="http://schemas.microsoft.com/office/word/2010/wordprocessingShape" mc:Ignorable="w14 wp14"/>
+</file>
+
+<file path=word/glossary/fontTable.xml><?xml version="1.0" encoding="utf-8"?>
+<w:fonts xmlns:mc="http://schemas.openxmlformats.org/markup-compatibility/2006" xmlns:r="http://schemas.openxmlformats.org/officeDocument/2006/relationships" xmlns:w="http://schemas.openxmlformats.org/wordprocessingml/2006/main" xmlns:w14="http://schemas.microsoft.com/office/word/2010/wordml" mc:Ignorable="w14">
+  <w:font w:name="Symbol">
+    <w:panose1 w:val="05050102010706020507"/>
+    <w:charset w:val="02"/>
+    <w:family w:val="roman"/>
+    <w:pitch w:val="variable"/>
+    <w:sig w:usb0="00000000" w:usb1="10000000" w:usb2="00000000" w:usb3="00000000" w:csb0="80000000" w:csb1="00000000"/>
+  </w:font>
+  <w:font w:name="Times New Roman">
+    <w:panose1 w:val="02020603050405020304"/>
+    <w:charset w:val="00"/>
+    <w:family w:val="roman"/>
+    <w:pitch w:val="variable"/>
+    <w:sig w:usb0="E0002EFF" w:usb1="C000785B" w:usb2="00000009" w:usb3="00000000" w:csb0="000001FF" w:csb1="00000000"/>
+  </w:font>
+  <w:font w:name="Courier New">
+    <w:panose1 w:val="02070309020205020404"/>
+    <w:charset w:val="00"/>
+    <w:family w:val="modern"/>
+    <w:pitch w:val="fixed"/>
+    <w:sig w:usb0="E0002EFF" w:usb1="C0007843" w:usb2="00000009" w:usb3="00000000" w:csb0="000001FF" w:csb1="00000000"/>
+  </w:font>
+  <w:font w:name="Wingdings">
+    <w:panose1 w:val="05000000000000000000"/>
+    <w:charset w:val="02"/>
+    <w:family w:val="auto"/>
+    <w:pitch w:val="variable"/>
+    <w:sig w:usb0="00000000" w:usb1="10000000" w:usb2="00000000" w:usb3="00000000" w:csb0="80000000" w:csb1="00000000"/>
+  </w:font>
+  <w:font w:name="Calibri">
+    <w:panose1 w:val="020F0502020204030204"/>
+    <w:charset w:val="00"/>
+    <w:family w:val="swiss"/>
+    <w:pitch w:val="variable"/>
+    <w:sig w:usb0="E4002EFF" w:usb1="C000247B" w:usb2="00000009" w:usb3="00000000" w:csb0="000001FF" w:csb1="00000000"/>
+  </w:font>
+  <w:font w:name="Cambria">
+    <w:panose1 w:val="02040503050406030204"/>
+    <w:charset w:val="00"/>
+    <w:family w:val="roman"/>
+    <w:pitch w:val="variable"/>
+    <w:sig w:usb0="E00006FF" w:usb1="420024FF" w:usb2="02000000" w:usb3="00000000" w:csb0="0000019F" w:csb1="00000000"/>
+  </w:font>
+  <w:font w:name="Tahoma">
+    <w:panose1 w:val="020B0604030504040204"/>
+    <w:charset w:val="00"/>
+    <w:family w:val="swiss"/>
+    <w:pitch w:val="variable"/>
+    <w:sig w:usb0="E1002EFF" w:usb1="C000605B" w:usb2="00000029" w:usb3="00000000" w:csb0="000101FF" w:csb1="00000000"/>
+  </w:font>
+  <w:font w:name="Lucida Console">
+    <w:panose1 w:val="020B0609040504020204"/>
+    <w:charset w:val="00"/>
+    <w:family w:val="modern"/>
+    <w:pitch w:val="fixed"/>
+    <w:sig w:usb0="8000028F" w:usb1="00001800" w:usb2="00000000" w:usb3="00000000" w:csb0="0000001F" w:csb1="00000000"/>
+  </w:font>
+  <w:font w:name="Consolas">
+    <w:panose1 w:val="020B0609020204030204"/>
+    <w:charset w:val="00"/>
+    <w:family w:val="modern"/>
+    <w:pitch w:val="fixed"/>
+    <w:sig w:usb0="E00006FF" w:usb1="0000FCFF" w:usb2="00000001" w:usb3="00000000" w:csb0="0000019F" w:csb1="00000000"/>
+  </w:font>
+</w:fonts>
+</file>
+
+<file path=word/glossary/settings.xml><?xml version="1.0" encoding="utf-8"?>
+<w:settings xmlns:mc="http://schemas.openxmlformats.org/markup-compatibility/2006" xmlns:o="urn:schemas-microsoft-com:office:office" xmlns:r="http://schemas.openxmlformats.org/officeDocument/2006/relationships" xmlns:m="http://schemas.openxmlformats.org/officeDocument/2006/math" xmlns:v="urn:schemas-microsoft-com:vml" xmlns:w10="urn:schemas-microsoft-com:office:word" xmlns:w="http://schemas.openxmlformats.org/wordprocessingml/2006/main" xmlns:w14="http://schemas.microsoft.com/office/word/2010/wordml" xmlns:sl="http://schemas.openxmlformats.org/schemaLibrary/2006/main" mc:Ignorable="w14">
+  <w:view w:val="normal"/>
+  <w:defaultTabStop w:val="720"/>
+  <w:characterSpacingControl w:val="doNotCompress"/>
+  <w:compat>
+    <w:useFELayout/>
+    <w:compatSetting w:name="compatibilityMode" w:uri="http://schemas.microsoft.com/office/word" w:val="14"/>
+    <w:compatSetting w:name="overrideTableStyleFontSizeAndJustification" w:uri="http://schemas.microsoft.com/office/word" w:val="1"/>
+    <w:compatSetting w:name="enableOpenTypeFeatures" w:uri="http://schemas.microsoft.com/office/word" w:val="1"/>
+    <w:compatSetting w:name="doNotFlipMirrorIndents" w:uri="http://schemas.microsoft.com/office/word" w:val="1"/>
+  </w:compat>
+  <w:rsids>
+    <w:rsidRoot w:val="00FB00A7"/>
+    <w:rsid w:val="00C3147F"/>
+    <w:rsid w:val="00FB00A7"/>
+  </w:rsids>
+  <m:mathPr>
+    <m:mathFont m:val="Cambria Math"/>
+    <m:brkBin m:val="before"/>
+    <m:brkBinSub m:val="--"/>
+    <m:smallFrac m:val="0"/>
+    <m:dispDef/>
+    <m:lMargin m:val="0"/>
+    <m:rMargin m:val="0"/>
+    <m:defJc m:val="centerGroup"/>
+    <m:wrapIndent m:val="1440"/>
+    <m:intLim m:val="subSup"/>
+    <m:naryLim m:val="undOvr"/>
+  </m:mathPr>
+  <w:themeFontLang w:val="en-US"/>
+  <w:clrSchemeMapping w:bg1="light1" w:t1="dark1" w:bg2="light2" w:t2="dark2" w:accent1="accent1" w:accent2="accent2" w:accent3="accent3" w:accent4="accent4" w:accent5="accent5" w:accent6="accent6" w:hyperlink="hyperlink" w:followedHyperlink="followedHyperlink"/>
+  <w:decimalSymbol w:val="."/>
+  <w:listSeparator w:val=","/>
+</w:settings>
+</file>
+
+<file path=word/glossary/styles.xml><?xml version="1.0" encoding="utf-8"?>
+<w:styles xmlns:mc="http://schemas.openxmlformats.org/markup-compatibility/2006" xmlns:r="http://schemas.openxmlformats.org/officeDocument/2006/relationships" xmlns:w="http://schemas.openxmlformats.org/wordprocessingml/2006/main" xmlns:w14="http://schemas.microsoft.com/office/word/2010/wordml" mc:Ignorable="w14">
+  <w:docDefaults>
+    <w:rPrDefault>
+      <w:rPr>
+        <w:rFonts w:asciiTheme="minorHAnsi" w:eastAsiaTheme="minorEastAsia" w:hAnsiTheme="minorHAnsi" w:cstheme="minorBidi"/>
+        <w:sz w:val="22"/>
+        <w:szCs w:val="22"/>
+        <w:lang w:val="en-US" w:eastAsia="en-US" w:bidi="ar-SA"/>
+      </w:rPr>
+    </w:rPrDefault>
+    <w:pPrDefault>
+      <w:pPr>
+        <w:spacing w:after="200" w:line="276" w:lineRule="auto"/>
+      </w:pPr>
+    </w:pPrDefault>
+  </w:docDefaults>
+  <w:latentStyles w:defLockedState="0" w:defUIPriority="99" w:defSemiHidden="1" w:defUnhideWhenUsed="1" w:defQFormat="0" w:count="267">
+    <w:lsdException w:name="Normal" w:semiHidden="0" w:uiPriority="0" w:unhideWhenUsed="0" w:qFormat="1"/>
+    <w:lsdException w:name="heading 1" w:semiHidden="0" w:uiPriority="9" w:unhideWhenUsed="0" w:qFormat="1"/>
+    <w:lsdException w:name="heading 2" w:uiPriority="9" w:qFormat="1"/>
+    <w:lsdException w:name="heading 3" w:uiPriority="9" w:qFormat="1"/>
+    <w:lsdException w:name="heading 4" w:uiPriority="9" w:qFormat="1"/>
+    <w:lsdException w:name="heading 5" w:uiPriority="9" w:qFormat="1"/>
+    <w:lsdException w:name="heading 6" w:uiPriority="9" w:qFormat="1"/>
+    <w:lsdException w:name="heading 7" w:uiPriority="9" w:qFormat="1"/>
+    <w:lsdException w:name="heading 8" w:uiPriority="9" w:qFormat="1"/>
+    <w:lsdException w:name="heading 9" w:uiPriority="9" w:qFormat="1"/>
+    <w:lsdException w:name="toc 1" w:uiPriority="39"/>
+    <w:lsdException w:name="toc 2" w:uiPriority="39"/>
+    <w:lsdException w:name="toc 3" w:uiPriority="39"/>
+    <w:lsdException w:name="toc 4" w:uiPriority="39"/>
+    <w:lsdException w:name="toc 5" w:uiPriority="39"/>
+    <w:lsdException w:name="toc 6" w:uiPriority="39"/>
+    <w:lsdException w:name="toc 7" w:uiPriority="39"/>
+    <w:lsdException w:name="toc 8" w:uiPriority="39"/>
+    <w:lsdException w:name="toc 9" w:uiPriority="39"/>
+    <w:lsdException w:name="caption" w:uiPriority="35" w:qFormat="1"/>
+    <w:lsdException w:name="Title" w:semiHidden="0" w:uiPriority="10" w:unhideWhenUsed="0" w:qFormat="1"/>
+    <w:lsdException w:name="Default Paragraph Font" w:uiPriority="1"/>
+    <w:lsdException w:name="Subtitle" w:semiHidden="0" w:uiPriority="11" w:unhideWhenUsed="0" w:qFormat="1"/>
+    <w:lsdException w:name="Strong" w:semiHidden="0" w:uiPriority="22" w:unhideWhenUsed="0" w:qFormat="1"/>
+    <w:lsdException w:name="Emphasis" w:semiHidden="0" w:uiPriority="20" w:unhideWhenUsed="0" w:qFormat="1"/>
+    <w:lsdException w:name="Table Grid" w:semiHidden="0" w:uiPriority="59" w:unhideWhenUsed="0"/>
+    <w:lsdException w:name="Placeholder Text" w:unhideWhenUsed="0"/>
+    <w:lsdException w:name="No Spacing" w:semiHidden="0" w:uiPriority="1" w:unhideWhenUsed="0" w:qFormat="1"/>
+    <w:lsdException w:name="Light Shading" w:semiHidden="0" w:uiPriority="60" w:unhideWhenUsed="0"/>
+    <w:lsdException w:name="Light List" w:semiHidden="0" w:uiPriority="61" w:unhideWhenUsed="0"/>
+    <w:lsdException w:name="Light Grid" w:semiHidden="0" w:uiPriority="62" w:unhideWhenUsed="0"/>
+    <w:lsdException w:name="Medium Shading 1" w:semiHidden="0" w:uiPriority="63" w:unhideWhenUsed="0"/>
+    <w:lsdException w:name="Medium Shading 2" w:semiHidden="0" w:uiPriority="64" w:unhideWhenUsed="0"/>
+    <w:lsdException w:name="Medium List 1" w:semiHidden="0" w:uiPriority="65" w:unhideWhenUsed="0"/>
+    <w:lsdException w:name="Medium List 2" w:semiHidden="0" w:uiPriority="66" w:unhideWhenUsed="0"/>
+    <w:lsdException w:name="Medium Grid 1" w:semiHidden="0" w:uiPriority="67" w:unhideWhenUsed="0"/>
+    <w:lsdException w:name="Medium Grid 2" w:semiHidden="0" w:uiPriority="68" w:unhideWhenUsed="0"/>
+    <w:lsdException w:name="Medium Grid 3" w:semiHidden="0" w:uiPriority="69" w:unhideWhenUsed="0"/>
+    <w:lsdException w:name="Dark List" w:semiHidden="0" w:uiPriority="70" w:unhideWhenUsed="0"/>
+    <w:lsdException w:name="Colorful Shading" w:semiHidden="0" w:uiPriority="71" w:unhideWhenUsed="0"/>
+    <w:lsdException w:name="Colorful List" w:semiHidden="0" w:uiPriority="72" w:unhideWhenUsed="0"/>
+    <w:lsdException w:name="Colorful Grid" w:semiHidden="0" w:uiPriority="73" w:unhideWhenUsed="0"/>
+    <w:lsdException w:name="Light Shading Accent 1" w:semiHidden="0" w:uiPriority="60" w:unhideWhenUsed="0"/>
+    <w:lsdException w:name="Light List Accent 1" w:semiHidden="0" w:uiPriority="61" w:unhideWhenUsed="0"/>
+    <w:lsdException w:name="Light Grid Accent 1" w:semiHidden="0" w:uiPriority="62" w:unhideWhenUsed="0"/>
+    <w:lsdException w:name="Medium Shading 1 Accent 1" w:semiHidden="0" w:uiPriority="63" w:unhideWhenUsed="0"/>
+    <w:lsdException w:name="Medium Shading 2 Accent 1" w:semiHidden="0" w:uiPriority="64" w:unhideWhenUsed="0"/>
+    <w:lsdException w:name="Medium List 1 Accent 1" w:semiHidden="0" w:uiPriority="65" w:unhideWhenUsed="0"/>
+    <w:lsdException w:name="Revision" w:unhideWhenUsed="0"/>
+    <w:lsdException w:name="List Paragraph" w:semiHidden="0" w:uiPriority="34" w:unhideWhenUsed="0" w:qFormat="1"/>
+    <w:lsdException w:name="Quote" w:semiHidden="0" w:uiPriority="29" w:unhideWhenUsed="0" w:qFormat="1"/>
+    <w:lsdException w:name="Intense Quote" w:semiHidden="0" w:uiPriority="30" w:unhideWhenUsed="0" w:qFormat="1"/>
+    <w:lsdException w:name="Medium List 2 Accent 1" w:semiHidden="0" w:uiPriority="66" w:unhideWhenUsed="0"/>
+    <w:lsdException w:name="Medium Grid 1 Accent 1" w:semiHidden="0" w:uiPriority="67" w:unhideWhenUsed="0"/>
+    <w:lsdException w:name="Medium Grid 2 Accent 1" w:semiHidden="0" w:uiPriority="68" w:unhideWhenUsed="0"/>
+    <w:lsdException w:name="Medium Grid 3 Accent 1" w:semiHidden="0" w:uiPriority="69" w:unhideWhenUsed="0"/>
+    <w:lsdException w:name="Dark List Accent 1" w:semiHidden="0" w:uiPriority="70" w:unhideWhenUsed="0"/>
+    <w:lsdException w:name="Colorful Shading Accent 1" w:semiHidden="0" w:uiPriority="71" w:unhideWhenUsed="0"/>
+    <w:lsdException w:name="Colorful List Accent 1" w:semiHidden="0" w:uiPriority="72" w:unhideWhenUsed="0"/>
+    <w:lsdException w:name="Colorful Grid Accent 1" w:semiHidden="0" w:uiPriority="73" w:unhideWhenUsed="0"/>
+    <w:lsdException w:name="Light Shading Accent 2" w:semiHidden="0" w:uiPriority="60" w:unhideWhenUsed="0"/>
+    <w:lsdException w:name="Light List Accent 2" w:semiHidden="0" w:uiPriority="61" w:unhideWhenUsed="0"/>
+    <w:lsdException w:name="Light Grid Accent 2" w:semiHidden="0" w:uiPriority="62" w:unhideWhenUsed="0"/>
+    <w:lsdException w:name="Medium Shading 1 Accent 2" w:semiHidden="0" w:uiPriority="63" w:unhideWhenUsed="0"/>
+    <w:lsdException w:name="Medium Shading 2 Accent 2" w:semiHidden="0" w:uiPriority="64" w:unhideWhenUsed="0"/>
+    <w:lsdException w:name="Medium List 1 Accent 2" w:semiHidden="0" w:uiPriority="65" w:unhideWhenUsed="0"/>
+    <w:lsdException w:name="Medium List 2 Accent 2" w:semiHidden="0" w:uiPriority="66" w:unhideWhenUsed="0"/>
+    <w:lsdException w:name="Medium Grid 1 Accent 2" w:semiHidden="0" w:uiPriority="67" w:unhideWhenUsed="0"/>
+    <w:lsdException w:name="Medium Grid 2 Accent 2" w:semiHidden="0" w:uiPriority="68" w:unhideWhenUsed="0"/>
+    <w:lsdException w:name="Medium Grid 3 Accent 2" w:semiHidden="0" w:uiPriority="69" w:unhideWhenUsed="0"/>
+    <w:lsdException w:name="Dark List Accent 2" w:semiHidden="0" w:uiPriority="70" w:unhideWhenUsed="0"/>
+    <w:lsdException w:name="Colorful Shading Accent 2" w:semiHidden="0" w:uiPriority="71" w:unhideWhenUsed="0"/>
+    <w:lsdException w:name="Colorful List Accent 2" w:semiHidden="0" w:uiPriority="72" w:unhideWhenUsed="0"/>
+    <w:lsdException w:name="Colorful Grid Accent 2" w:semiHidden="0" w:uiPriority="73" w:unhideWhenUsed="0"/>
+    <w:lsdException w:name="Light Shading Accent 3" w:semiHidden="0" w:uiPriority="60" w:unhideWhenUsed="0"/>
+    <w:lsdException w:name="Light List Accent 3" w:semiHidden="0" w:uiPriority="61" w:unhideWhenUsed="0"/>
+    <w:lsdException w:name="Light Grid Accent 3" w:semiHidden="0" w:uiPriority="62" w:unhideWhenUsed="0"/>
+    <w:lsdException w:name="Medium Shading 1 Accent 3" w:semiHidden="0" w:uiPriority="63" w:unhideWhenUsed="0"/>
+    <w:lsdException w:name="Medium Shading 2 Accent 3" w:semiHidden="0" w:uiPriority="64" w:unhideWhenUsed="0"/>
+    <w:lsdException w:name="Medium List 1 Accent 3" w:semiHidden="0" w:uiPriority="65" w:unhideWhenUsed="0"/>
+    <w:lsdException w:name="Medium List 2 Accent 3" w:semiHidden="0" w:uiPriority="66" w:unhideWhenUsed="0"/>
+    <w:lsdException w:name="Medium Grid 1 Accent 3" w:semiHidden="0" w:uiPriority="67" w:unhideWhenUsed="0"/>
+    <w:lsdException w:name="Medium Grid 2 Accent 3" w:semiHidden="0" w:uiPriority="68" w:unhideWhenUsed="0"/>
+    <w:lsdException w:name="Medium Grid 3 Accent 3" w:semiHidden="0" w:uiPriority="69" w:unhideWhenUsed="0"/>
+    <w:lsdException w:name="Dark List Accent 3" w:semiHidden="0" w:uiPriority="70" w:unhideWhenUsed="0"/>
+    <w:lsdException w:name="Colorful Shading Accent 3" w:semiHidden="0" w:uiPriority="71" w:unhideWhenUsed="0"/>
+    <w:lsdException w:name="Colorful List Accent 3" w:semiHidden="0" w:uiPriority="72" w:unhideWhenUsed="0"/>
+    <w:lsdException w:name="Colorful Grid Accent 3" w:semiHidden="0" w:uiPriority="73" w:unhideWhenUsed="0"/>
+    <w:lsdException w:name="Light Shading Accent 4" w:semiHidden="0" w:uiPriority="60" w:unhideWhenUsed="0"/>
+    <w:lsdException w:name="Light List Accent 4" w:semiHidden="0" w:uiPriority="61" w:unhideWhenUsed="0"/>
+    <w:lsdException w:name="Light Grid Accent 4" w:semiHidden="0" w:uiPriority="62" w:unhideWhenUsed="0"/>
+    <w:lsdException w:name="Medium Shading 1 Accent 4" w:semiHidden="0" w:uiPriority="63" w:unhideWhenUsed="0"/>
+    <w:lsdException w:name="Medium Shading 2 Accent 4" w:semiHidden="0" w:uiPriority="64" w:unhideWhenUsed="0"/>
+    <w:lsdException w:name="Medium List 1 Accent 4" w:semiHidden="0" w:uiPriority="65" w:unhideWhenUsed="0"/>
+    <w:lsdException w:name="Medium List 2 Accent 4" w:semiHidden="0" w:uiPriority="66" w:unhideWhenUsed="0"/>
+    <w:lsdException w:name="Medium Grid 1 Accent 4" w:semiHidden="0" w:uiPriority="67" w:unhideWhenUsed="0"/>
+    <w:lsdException w:name="Medium Grid 2 Accent 4" w:semiHidden="0" w:uiPriority="68" w:unhideWhenUsed="0"/>
+    <w:lsdException w:name="Medium Grid 3 Accent 4" w:semiHidden="0" w:uiPriority="69" w:unhideWhenUsed="0"/>
+    <w:lsdException w:name="Dark List Accent 4" w:semiHidden="0" w:uiPriority="70" w:unhideWhenUsed="0"/>
+    <w:lsdException w:name="Colorful Shading Accent 4" w:semiHidden="0" w:uiPriority="71" w:unhideWhenUsed="0"/>
+    <w:lsdException w:name="Colorful List Accent 4" w:semiHidden="0" w:uiPriority="72" w:unhideWhenUsed="0"/>
+    <w:lsdException w:name="Colorful Grid Accent 4" w:semiHidden="0" w:uiPriority="73" w:unhideWhenUsed="0"/>
+    <w:lsdException w:name="Light Shading Accent 5" w:semiHidden="0" w:uiPriority="60" w:unhideWhenUsed="0"/>
+    <w:lsdException w:name="Light List Accent 5" w:semiHidden="0" w:uiPriority="61" w:unhideWhenUsed="0"/>
+    <w:lsdException w:name="Light Grid Accent 5" w:semiHidden="0" w:uiPriority="62" w:unhideWhenUsed="0"/>
+    <w:lsdException w:name="Medium Shading 1 Accent 5" w:semiHidden="0" w:uiPriority="63" w:unhideWhenUsed="0"/>
+    <w:lsdException w:name="Medium Shading 2 Accent 5" w:semiHidden="0" w:uiPriority="64" w:unhideWhenUsed="0"/>
+    <w:lsdException w:name="Medium List 1 Accent 5" w:semiHidden="0" w:uiPriority="65" w:unhideWhenUsed="0"/>
+    <w:lsdException w:name="Medium List 2 Accent 5" w:semiHidden="0" w:uiPriority="66" w:unhideWhenUsed="0"/>
+    <w:lsdException w:name="Medium Grid 1 Accent 5" w:semiHidden="0" w:uiPriority="67" w:unhideWhenUsed="0"/>
+    <w:lsdException w:name="Medium Grid 2 Accent 5" w:semiHidden="0" w:uiPriority="68" w:unhideWhenUsed="0"/>
+    <w:lsdException w:name="Medium Grid 3 Accent 5" w:semiHidden="0" w:uiPriority="69" w:unhideWhenUsed="0"/>
+    <w:lsdException w:name="Dark List Accent 5" w:semiHidden="0" w:uiPriority="70" w:unhideWhenUsed="0"/>
+    <w:lsdException w:name="Colorful Shading Accent 5" w:semiHidden="0" w:uiPriority="71" w:unhideWhenUsed="0"/>
+    <w:lsdException w:name="Colorful List Accent 5" w:semiHidden="0" w:uiPriority="72" w:unhideWhenUsed="0"/>
+    <w:lsdException w:name="Colorful Grid Accent 5" w:semiHidden="0" w:uiPriority="73" w:unhideWhenUsed="0"/>
+    <w:lsdException w:name="Light Shading Accent 6" w:semiHidden="0" w:uiPriority="60" w:unhideWhenUsed="0"/>
+    <w:lsdException w:name="Light List Accent 6" w:semiHidden="0" w:uiPriority="61" w:unhideWhenUsed="0"/>
+    <w:lsdException w:name="Light Grid Accent 6" w:semiHidden="0" w:uiPriority="62" w:unhideWhenUsed="0"/>
+    <w:lsdException w:name="Medium Shading 1 Accent 6" w:semiHidden="0" w:uiPriority="63" w:unhideWhenUsed="0"/>
+    <w:lsdException w:name="Medium Shading 2 Accent 6" w:semiHidden="0" w:uiPriority="64" w:unhideWhenUsed="0"/>
+    <w:lsdException w:name="Medium List 1 Accent 6" w:semiHidden="0" w:uiPriority="65" w:unhideWhenUsed="0"/>
+    <w:lsdException w:name="Medium List 2 Accent 6" w:semiHidden="0" w:uiPriority="66" w:unhideWhenUsed="0"/>
+    <w:lsdException w:name="Medium Grid 1 Accent 6" w:semiHidden="0" w:uiPriority="67" w:unhideWhenUsed="0"/>
+    <w:lsdException w:name="Medium Grid 2 Accent 6" w:semiHidden="0" w:uiPriority="68" w:unhideWhenUsed="0"/>
+    <w:lsdException w:name="Medium Grid 3 Accent 6" w:semiHidden="0" w:uiPriority="69" w:unhideWhenUsed="0"/>
+    <w:lsdException w:name="Dark List Accent 6" w:semiHidden="0" w:uiPriority="70" w:unhideWhenUsed="0"/>
+    <w:lsdException w:name="Colorful Shading Accent 6" w:semiHidden="0" w:uiPriority="71" w:unhideWhenUsed="0"/>
+    <w:lsdException w:name="Colorful List Accent 6" w:semiHidden="0" w:uiPriority="72" w:unhideWhenUsed="0"/>
+    <w:lsdException w:name="Colorful Grid Accent 6" w:semiHidden="0" w:uiPriority="73" w:unhideWhenUsed="0"/>
+    <w:lsdException w:name="Subtle Emphasis" w:semiHidden="0" w:uiPriority="19" w:unhideWhenUsed="0" w:qFormat="1"/>
+    <w:lsdException w:name="Intense Emphasis" w:semiHidden="0" w:uiPriority="21" w:unhideWhenUsed="0" w:qFormat="1"/>
+    <w:lsdException w:name="Subtle Reference" w:semiHidden="0" w:uiPriority="31" w:unhideWhenUsed="0" w:qFormat="1"/>
+    <w:lsdException w:name="Intense Reference" w:semiHidden="0" w:uiPriority="32" w:unhideWhenUsed="0" w:qFormat="1"/>
+    <w:lsdException w:name="Book Title" w:semiHidden="0" w:uiPriority="33" w:unhideWhenUsed="0" w:qFormat="1"/>
+    <w:lsdException w:name="Bibliography" w:uiPriority="37"/>
+    <w:lsdException w:name="TOC Heading" w:uiPriority="39" w:qFormat="1"/>
+  </w:latentStyles>
+  <w:style w:type="paragraph" w:default="1" w:styleId="Normal">
+    <w:name w:val="Normal"/>
+    <w:qFormat/>
+  </w:style>
+  <w:style w:type="character" w:default="1" w:styleId="DefaultParagraphFont">
+    <w:name w:val="Default Paragraph Font"/>
+    <w:uiPriority w:val="1"/>
+    <w:semiHidden/>
+    <w:unhideWhenUsed/>
+  </w:style>
+  <w:style w:type="table" w:default="1" w:styleId="TableNormal">
+    <w:name w:val="Normal Table"/>
+    <w:uiPriority w:val="99"/>
+    <w:semiHidden/>
+    <w:unhideWhenUsed/>
+    <w:tblPr>
+      <w:tblInd w:w="0" w:type="dxa"/>
+      <w:tblCellMar>
+        <w:top w:w="0" w:type="dxa"/>
+        <w:left w:w="108" w:type="dxa"/>
+        <w:bottom w:w="0" w:type="dxa"/>
+        <w:right w:w="108" w:type="dxa"/>
+      </w:tblCellMar>
+    </w:tblPr>
+  </w:style>
+  <w:style w:type="numbering" w:default="1" w:styleId="NoList">
+    <w:name w:val="No List"/>
+    <w:uiPriority w:val="99"/>
+    <w:semiHidden/>
+    <w:unhideWhenUsed/>
+  </w:style>
+  <w:style w:type="paragraph" w:customStyle="1" w:styleId="808274230846414CAD3B96100D229F66">
+    <w:name w:val="808274230846414CAD3B96100D229F66"/>
+    <w:rsid w:val="00FB00A7"/>
+  </w:style>
+</w:styles>
+</file>
+
+<file path=word/glossary/stylesWithEffects.xml><?xml version="1.0" encoding="utf-8"?>
+<w:styles xmlns:wpc="http://schemas.microsoft.com/office/word/2010/wordprocessingCanvas" xmlns:mc="http://schemas.openxmlformats.org/markup-compatibility/2006" xmlns:o="urn:schemas-microsoft-com:office:office" xmlns:r="http://schemas.openxmlformats.org/officeDocument/2006/relationships" xmlns:m="http://schemas.openxmlformats.org/officeDocument/2006/math" xmlns:v="urn:schemas-microsoft-com:vml" xmlns:wp14="http://schemas.microsoft.com/office/word/2010/wordprocessingDrawing" xmlns:wp="http://schemas.openxmlformats.org/drawingml/2006/wordprocessingDrawing" xmlns:w10="urn:schemas-microsoft-com:office:word" xmlns:w="http://schemas.openxmlformats.org/wordprocessingml/2006/main" xmlns:w14="http://schemas.microsoft.com/office/word/2010/wordml" xmlns:wpg="http://schemas.microsoft.com/office/word/2010/wordprocessingGroup" xmlns:wpi="http://schemas.microsoft.com/office/word/2010/wordprocessingInk" xmlns:wne="http://schemas.microsoft.com/office/word/2006/wordml" xmlns:wps="http://schemas.microsoft.com/office/word/2010/wordprocessingShape" mc:Ignorable="w14 wp14">
+  <w:docDefaults>
+    <w:rPrDefault>
+      <w:rPr>
+        <w:rFonts w:asciiTheme="minorHAnsi" w:eastAsiaTheme="minorEastAsia" w:hAnsiTheme="minorHAnsi" w:cstheme="minorBidi"/>
+        <w:sz w:val="22"/>
+        <w:szCs w:val="22"/>
+        <w:lang w:val="en-US" w:eastAsia="en-US" w:bidi="ar-SA"/>
+      </w:rPr>
+    </w:rPrDefault>
+    <w:pPrDefault>
+      <w:pPr>
+        <w:spacing w:after="200" w:line="276" w:lineRule="auto"/>
+      </w:pPr>
+    </w:pPrDefault>
+  </w:docDefaults>
+  <w:latentStyles w:defLockedState="0" w:defUIPriority="99" w:defSemiHidden="1" w:defUnhideWhenUsed="1" w:defQFormat="0" w:count="267">
+    <w:lsdException w:name="Normal" w:semiHidden="0" w:uiPriority="0" w:unhideWhenUsed="0" w:qFormat="1"/>
+    <w:lsdException w:name="heading 1" w:semiHidden="0" w:uiPriority="9" w:unhideWhenUsed="0" w:qFormat="1"/>
+    <w:lsdException w:name="heading 2" w:uiPriority="9" w:qFormat="1"/>
+    <w:lsdException w:name="heading 3" w:uiPriority="9" w:qFormat="1"/>
+    <w:lsdException w:name="heading 4" w:uiPriority="9" w:qFormat="1"/>
+    <w:lsdException w:name="heading 5" w:uiPriority="9" w:qFormat="1"/>
+    <w:lsdException w:name="heading 6" w:uiPriority="9" w:qFormat="1"/>
+    <w:lsdException w:name="heading 7" w:uiPriority="9" w:qFormat="1"/>
+    <w:lsdException w:name="heading 8" w:uiPriority="9" w:qFormat="1"/>
+    <w:lsdException w:name="heading 9" w:uiPriority="9" w:qFormat="1"/>
+    <w:lsdException w:name="toc 1" w:uiPriority="39"/>
+    <w:lsdException w:name="toc 2" w:uiPriority="39"/>
+    <w:lsdException w:name="toc 3" w:uiPriority="39"/>
+    <w:lsdException w:name="toc 4" w:uiPriority="39"/>
+    <w:lsdException w:name="toc 5" w:uiPriority="39"/>
+    <w:lsdException w:name="toc 6" w:uiPriority="39"/>
+    <w:lsdException w:name="toc 7" w:uiPriority="39"/>
+    <w:lsdException w:name="toc 8" w:uiPriority="39"/>
+    <w:lsdException w:name="toc 9" w:uiPriority="39"/>
+    <w:lsdException w:name="caption" w:uiPriority="35" w:qFormat="1"/>
+    <w:lsdException w:name="Title" w:semiHidden="0" w:uiPriority="10" w:unhideWhenUsed="0" w:qFormat="1"/>
+    <w:lsdException w:name="Default Paragraph Font" w:uiPriority="1"/>
+    <w:lsdException w:name="Subtitle" w:semiHidden="0" w:uiPriority="11" w:unhideWhenUsed="0" w:qFormat="1"/>
+    <w:lsdException w:name="Strong" w:semiHidden="0" w:uiPriority="22" w:unhideWhenUsed="0" w:qFormat="1"/>
+    <w:lsdException w:name="Emphasis" w:semiHidden="0" w:uiPriority="20" w:unhideWhenUsed="0" w:qFormat="1"/>
+    <w:lsdException w:name="Table Grid" w:semiHidden="0" w:uiPriority="59" w:unhideWhenUsed="0"/>
+    <w:lsdException w:name="Placeholder Text" w:unhideWhenUsed="0"/>
+    <w:lsdException w:name="No Spacing" w:semiHidden="0" w:uiPriority="1" w:unhideWhenUsed="0" w:qFormat="1"/>
+    <w:lsdException w:name="Light Shading" w:semiHidden="0" w:uiPriority="60" w:unhideWhenUsed="0"/>
+    <w:lsdException w:name="Light List" w:semiHidden="0" w:uiPriority="61" w:unhideWhenUsed="0"/>
+    <w:lsdException w:name="Light Grid" w:semiHidden="0" w:uiPriority="62" w:unhideWhenUsed="0"/>
+    <w:lsdException w:name="Medium Shading 1" w:semiHidden="0" w:uiPriority="63" w:unhideWhenUsed="0"/>
+    <w:lsdException w:name="Medium Shading 2" w:semiHidden="0" w:uiPriority="64" w:unhideWhenUsed="0"/>
+    <w:lsdException w:name="Medium List 1" w:semiHidden="0" w:uiPriority="65" w:unhideWhenUsed="0"/>
+    <w:lsdException w:name="Medium List 2" w:semiHidden="0" w:uiPriority="66" w:unhideWhenUsed="0"/>
+    <w:lsdException w:name="Medium Grid 1" w:semiHidden="0" w:uiPriority="67" w:unhideWhenUsed="0"/>
+    <w:lsdException w:name="Medium Grid 2" w:semiHidden="0" w:uiPriority="68" w:unhideWhenUsed="0"/>
+    <w:lsdException w:name="Medium Grid 3" w:semiHidden="0" w:uiPriority="69" w:unhideWhenUsed="0"/>
+    <w:lsdException w:name="Dark List" w:semiHidden="0" w:uiPriority="70" w:unhideWhenUsed="0"/>
+    <w:lsdException w:name="Colorful Shading" w:semiHidden="0" w:uiPriority="71" w:unhideWhenUsed="0"/>
+    <w:lsdException w:name="Colorful List" w:semiHidden="0" w:uiPriority="72" w:unhideWhenUsed="0"/>
+    <w:lsdException w:name="Colorful Grid" w:semiHidden="0" w:uiPriority="73" w:unhideWhenUsed="0"/>
+    <w:lsdException w:name="Light Shading Accent 1" w:semiHidden="0" w:uiPriority="60" w:unhideWhenUsed="0"/>
+    <w:lsdException w:name="Light List Accent 1" w:semiHidden="0" w:uiPriority="61" w:unhideWhenUsed="0"/>
+    <w:lsdException w:name="Light Grid Accent 1" w:semiHidden="0" w:uiPriority="62" w:unhideWhenUsed="0"/>
+    <w:lsdException w:name="Medium Shading 1 Accent 1" w:semiHidden="0" w:uiPriority="63" w:unhideWhenUsed="0"/>
+    <w:lsdException w:name="Medium Shading 2 Accent 1" w:semiHidden="0" w:uiPriority="64" w:unhideWhenUsed="0"/>
+    <w:lsdException w:name="Medium List 1 Accent 1" w:semiHidden="0" w:uiPriority="65" w:unhideWhenUsed="0"/>
+    <w:lsdException w:name="Revision" w:unhideWhenUsed="0"/>
+    <w:lsdException w:name="List Paragraph" w:semiHidden="0" w:uiPriority="34" w:unhideWhenUsed="0" w:qFormat="1"/>
+    <w:lsdException w:name="Quote" w:semiHidden="0" w:uiPriority="29" w:unhideWhenUsed="0" w:qFormat="1"/>
+    <w:lsdException w:name="Intense Quote" w:semiHidden="0" w:uiPriority="30" w:unhideWhenUsed="0" w:qFormat="1"/>
+    <w:lsdException w:name="Medium List 2 Accent 1" w:semiHidden="0" w:uiPriority="66" w:unhideWhenUsed="0"/>
+    <w:lsdException w:name="Medium Grid 1 Accent 1" w:semiHidden="0" w:uiPriority="67" w:unhideWhenUsed="0"/>
+    <w:lsdException w:name="Medium Grid 2 Accent 1" w:semiHidden="0" w:uiPriority="68" w:unhideWhenUsed="0"/>
+    <w:lsdException w:name="Medium Grid 3 Accent 1" w:semiHidden="0" w:uiPriority="69" w:unhideWhenUsed="0"/>
+    <w:lsdException w:name="Dark List Accent 1" w:semiHidden="0" w:uiPriority="70" w:unhideWhenUsed="0"/>
+    <w:lsdException w:name="Colorful Shading Accent 1" w:semiHidden="0" w:uiPriority="71" w:unhideWhenUsed="0"/>
+    <w:lsdException w:name="Colorful List Accent 1" w:semiHidden="0" w:uiPriority="72" w:unhideWhenUsed="0"/>
+    <w:lsdException w:name="Colorful Grid Accent 1" w:semiHidden="0" w:uiPriority="73" w:unhideWhenUsed="0"/>
+    <w:lsdException w:name="Light Shading Accent 2" w:semiHidden="0" w:uiPriority="60" w:unhideWhenUsed="0"/>
+    <w:lsdException w:name="Light List Accent 2" w:semiHidden="0" w:uiPriority="61" w:unhideWhenUsed="0"/>
+    <w:lsdException w:name="Light Grid Accent 2" w:semiHidden="0" w:uiPriority="62" w:unhideWhenUsed="0"/>
+    <w:lsdException w:name="Medium Shading 1 Accent 2" w:semiHidden="0" w:uiPriority="63" w:unhideWhenUsed="0"/>
+    <w:lsdException w:name="Medium Shading 2 Accent 2" w:semiHidden="0" w:uiPriority="64" w:unhideWhenUsed="0"/>
+    <w:lsdException w:name="Medium List 1 Accent 2" w:semiHidden="0" w:uiPriority="65" w:unhideWhenUsed="0"/>
+    <w:lsdException w:name="Medium List 2 Accent 2" w:semiHidden="0" w:uiPriority="66" w:unhideWhenUsed="0"/>
+    <w:lsdException w:name="Medium Grid 1 Accent 2" w:semiHidden="0" w:uiPriority="67" w:unhideWhenUsed="0"/>
+    <w:lsdException w:name="Medium Grid 2 Accent 2" w:semiHidden="0" w:uiPriority="68" w:unhideWhenUsed="0"/>
+    <w:lsdException w:name="Medium Grid 3 Accent 2" w:semiHidden="0" w:uiPriority="69" w:unhideWhenUsed="0"/>
+    <w:lsdException w:name="Dark List Accent 2" w:semiHidden="0" w:uiPriority="70" w:unhideWhenUsed="0"/>
+    <w:lsdException w:name="Colorful Shading Accent 2" w:semiHidden="0" w:uiPriority="71" w:unhideWhenUsed="0"/>
+    <w:lsdException w:name="Colorful List Accent 2" w:semiHidden="0" w:uiPriority="72" w:unhideWhenUsed="0"/>
+    <w:lsdException w:name="Colorful Grid Accent 2" w:semiHidden="0" w:uiPriority="73" w:unhideWhenUsed="0"/>
+    <w:lsdException w:name="Light Shading Accent 3" w:semiHidden="0" w:uiPriority="60" w:unhideWhenUsed="0"/>
+    <w:lsdException w:name="Light List Accent 3" w:semiHidden="0" w:uiPriority="61" w:unhideWhenUsed="0"/>
+    <w:lsdException w:name="Light Grid Accent 3" w:semiHidden="0" w:uiPriority="62" w:unhideWhenUsed="0"/>
+    <w:lsdException w:name="Medium Shading 1 Accent 3" w:semiHidden="0" w:uiPriority="63" w:unhideWhenUsed="0"/>
+    <w:lsdException w:name="Medium Shading 2 Accent 3" w:semiHidden="0" w:uiPriority="64" w:unhideWhenUsed="0"/>
+    <w:lsdException w:name="Medium List 1 Accent 3" w:semiHidden="0" w:uiPriority="65" w:unhideWhenUsed="0"/>
+    <w:lsdException w:name="Medium List 2 Accent 3" w:semiHidden="0" w:uiPriority="66" w:unhideWhenUsed="0"/>
+    <w:lsdException w:name="Medium Grid 1 Accent 3" w:semiHidden="0" w:uiPriority="67" w:unhideWhenUsed="0"/>
+    <w:lsdException w:name="Medium Grid 2 Accent 3" w:semiHidden="0" w:uiPriority="68" w:unhideWhenUsed="0"/>
+    <w:lsdException w:name="Medium Grid 3 Accent 3" w:semiHidden="0" w:uiPriority="69" w:unhideWhenUsed="0"/>
+    <w:lsdException w:name="Dark List Accent 3" w:semiHidden="0" w:uiPriority="70" w:unhideWhenUsed="0"/>
+    <w:lsdException w:name="Colorful Shading Accent 3" w:semiHidden="0" w:uiPriority="71" w:unhideWhenUsed="0"/>
+    <w:lsdException w:name="Colorful List Accent 3" w:semiHidden="0" w:uiPriority="72" w:unhideWhenUsed="0"/>
+    <w:lsdException w:name="Colorful Grid Accent 3" w:semiHidden="0" w:uiPriority="73" w:unhideWhenUsed="0"/>
+    <w:lsdException w:name="Light Shading Accent 4" w:semiHidden="0" w:uiPriority="60" w:unhideWhenUsed="0"/>
+    <w:lsdException w:name="Light List Accent 4" w:semiHidden="0" w:uiPriority="61" w:unhideWhenUsed="0"/>
+    <w:lsdException w:name="Light Grid Accent 4" w:semiHidden="0" w:uiPriority="62" w:unhideWhenUsed="0"/>
+    <w:lsdException w:name="Medium Shading 1 Accent 4" w:semiHidden="0" w:uiPriority="63" w:unhideWhenUsed="0"/>
+    <w:lsdException w:name="Medium Shading 2 Accent 4" w:semiHidden="0" w:uiPriority="64" w:unhideWhenUsed="0"/>
+    <w:lsdException w:name="Medium List 1 Accent 4" w:semiHidden="0" w:uiPriority="65" w:unhideWhenUsed="0"/>
+    <w:lsdException w:name="Medium List 2 Accent 4" w:semiHidden="0" w:uiPriority="66" w:unhideWhenUsed="0"/>
+    <w:lsdException w:name="Medium Grid 1 Accent 4" w:semiHidden="0" w:uiPriority="67" w:unhideWhenUsed="0"/>
+    <w:lsdException w:name="Medium Grid 2 Accent 4" w:semiHidden="0" w:uiPriority="68" w:unhideWhenUsed="0"/>
+    <w:lsdException w:name="Medium Grid 3 Accent 4" w:semiHidden="0" w:uiPriority="69" w:unhideWhenUsed="0"/>
+    <w:lsdException w:name="Dark List Accent 4" w:semiHidden="0" w:uiPriority="70" w:unhideWhenUsed="0"/>
+    <w:lsdException w:name="Colorful Shading Accent 4" w:semiHidden="0" w:uiPriority="71" w:unhideWhenUsed="0"/>
+    <w:lsdException w:name="Colorful List Accent 4" w:semiHidden="0" w:uiPriority="72" w:unhideWhenUsed="0"/>
+    <w:lsdException w:name="Colorful Grid Accent 4" w:semiHidden="0" w:uiPriority="73" w:unhideWhenUsed="0"/>
+    <w:lsdException w:name="Light Shading Accent 5" w:semiHidden="0" w:uiPriority="60" w:unhideWhenUsed="0"/>
+    <w:lsdException w:name="Light List Accent 5" w:semiHidden="0" w:uiPriority="61" w:unhideWhenUsed="0"/>
+    <w:lsdException w:name="Light Grid Accent 5" w:semiHidden="0" w:uiPriority="62" w:unhideWhenUsed="0"/>
+    <w:lsdException w:name="Medium Shading 1 Accent 5" w:semiHidden="0" w:uiPriority="63" w:unhideWhenUsed="0"/>
+    <w:lsdException w:name="Medium Shading 2 Accent 5" w:semiHidden="0" w:uiPriority="64" w:unhideWhenUsed="0"/>
+    <w:lsdException w:name="Medium List 1 Accent 5" w:semiHidden="0" w:uiPriority="65" w:unhideWhenUsed="0"/>
+    <w:lsdException w:name="Medium List 2 Accent 5" w:semiHidden="0" w:uiPriority="66" w:unhideWhenUsed="0"/>
+    <w:lsdException w:name="Medium Grid 1 Accent 5" w:semiHidden="0" w:uiPriority="67" w:unhideWhenUsed="0"/>
+    <w:lsdException w:name="Medium Grid 2 Accent 5" w:semiHidden="0" w:uiPriority="68" w:unhideWhenUsed="0"/>
+    <w:lsdException w:name="Medium Grid 3 Accent 5" w:semiHidden="0" w:uiPriority="69" w:unhideWhenUsed="0"/>
+    <w:lsdException w:name="Dark List Accent 5" w:semiHidden="0" w:uiPriority="70" w:unhideWhenUsed="0"/>
+    <w:lsdException w:name="Colorful Shading Accent 5" w:semiHidden="0" w:uiPriority="71" w:unhideWhenUsed="0"/>
+    <w:lsdException w:name="Colorful List Accent 5" w:semiHidden="0" w:uiPriority="72" w:unhideWhenUsed="0"/>
+    <w:lsdException w:name="Colorful Grid Accent 5" w:semiHidden="0" w:uiPriority="73" w:unhideWhenUsed="0"/>
+    <w:lsdException w:name="Light Shading Accent 6" w:semiHidden="0" w:uiPriority="60" w:unhideWhenUsed="0"/>
+    <w:lsdException w:name="Light List Accent 6" w:semiHidden="0" w:uiPriority="61" w:unhideWhenUsed="0"/>
+    <w:lsdException w:name="Light Grid Accent 6" w:semiHidden="0" w:uiPriority="62" w:unhideWhenUsed="0"/>
+    <w:lsdException w:name="Medium Shading 1 Accent 6" w:semiHidden="0" w:uiPriority="63" w:unhideWhenUsed="0"/>
+    <w:lsdException w:name="Medium Shading 2 Accent 6" w:semiHidden="0" w:uiPriority="64" w:unhideWhenUsed="0"/>
+    <w:lsdException w:name="Medium List 1 Accent 6" w:semiHidden="0" w:uiPriority="65" w:unhideWhenUsed="0"/>
+    <w:lsdException w:name="Medium List 2 Accent 6" w:semiHidden="0" w:uiPriority="66" w:unhideWhenUsed="0"/>
+    <w:lsdException w:name="Medium Grid 1 Accent 6" w:semiHidden="0" w:uiPriority="67" w:unhideWhenUsed="0"/>
+    <w:lsdException w:name="Medium Grid 2 Accent 6" w:semiHidden="0" w:uiPriority="68" w:unhideWhenUsed="0"/>
+    <w:lsdException w:name="Medium Grid 3 Accent 6" w:semiHidden="0" w:uiPriority="69" w:unhideWhenUsed="0"/>
+    <w:lsdException w:name="Dark List Accent 6" w:semiHidden="0" w:uiPriority="70" w:unhideWhenUsed="0"/>
+    <w:lsdException w:name="Colorful Shading Accent 6" w:semiHidden="0" w:uiPriority="71" w:unhideWhenUsed="0"/>
+    <w:lsdException w:name="Colorful List Accent 6" w:semiHidden="0" w:uiPriority="72" w:unhideWhenUsed="0"/>
+    <w:lsdException w:name="Colorful Grid Accent 6" w:semiHidden="0" w:uiPriority="73" w:unhideWhenUsed="0"/>
+    <w:lsdException w:name="Subtle Emphasis" w:semiHidden="0" w:uiPriority="19" w:unhideWhenUsed="0" w:qFormat="1"/>
+    <w:lsdException w:name="Intense Emphasis" w:semiHidden="0" w:uiPriority="21" w:unhideWhenUsed="0" w:qFormat="1"/>
+    <w:lsdException w:name="Subtle Reference" w:semiHidden="0" w:uiPriority="31" w:unhideWhenUsed="0" w:qFormat="1"/>
+    <w:lsdException w:name="Intense Reference" w:semiHidden="0" w:uiPriority="32" w:unhideWhenUsed="0" w:qFormat="1"/>
+    <w:lsdException w:name="Book Title" w:semiHidden="0" w:uiPriority="33" w:unhideWhenUsed="0" w:qFormat="1"/>
+    <w:lsdException w:name="Bibliography" w:uiPriority="37"/>
+    <w:lsdException w:name="TOC Heading" w:uiPriority="39" w:qFormat="1"/>
+  </w:latentStyles>
+  <w:style w:type="paragraph" w:default="1" w:styleId="Normal">
+    <w:name w:val="Normal"/>
+    <w:qFormat/>
+  </w:style>
+  <w:style w:type="character" w:default="1" w:styleId="DefaultParagraphFont">
+    <w:name w:val="Default Paragraph Font"/>
+    <w:uiPriority w:val="1"/>
+    <w:semiHidden/>
+    <w:unhideWhenUsed/>
+  </w:style>
+  <w:style w:type="table" w:default="1" w:styleId="TableNormal">
+    <w:name w:val="Normal Table"/>
+    <w:uiPriority w:val="99"/>
+    <w:semiHidden/>
+    <w:unhideWhenUsed/>
+    <w:tblPr>
+      <w:tblInd w:w="0" w:type="dxa"/>
+      <w:tblCellMar>
+        <w:top w:w="0" w:type="dxa"/>
+        <w:left w:w="108" w:type="dxa"/>
+        <w:bottom w:w="0" w:type="dxa"/>
+        <w:right w:w="108" w:type="dxa"/>
+      </w:tblCellMar>
+    </w:tblPr>
+  </w:style>
+  <w:style w:type="numbering" w:default="1" w:styleId="NoList">
+    <w:name w:val="No List"/>
+    <w:uiPriority w:val="99"/>
+    <w:semiHidden/>
+    <w:unhideWhenUsed/>
+  </w:style>
+  <w:style w:type="paragraph" w:customStyle="1" w:styleId="808274230846414CAD3B96100D229F66">
+    <w:name w:val="808274230846414CAD3B96100D229F66"/>
+    <w:rsid w:val="00FB00A7"/>
+  </w:style>
+</w:styles>
+</file>
+
+<file path=word/glossary/webSettings.xml><?xml version="1.0" encoding="utf-8"?>
+<w:webSettings xmlns:mc="http://schemas.openxmlformats.org/markup-compatibility/2006" xmlns:r="http://schemas.openxmlformats.org/officeDocument/2006/relationships" xmlns:w="http://schemas.openxmlformats.org/wordprocessingml/2006/main" xmlns:w14="http://schemas.microsoft.com/office/word/2010/wordml" mc:Ignorable="w14">
+  <w:optimizeForBrowser/>
+  <w:allowPNG/>
+</w:webSettings>
 </file>
 
 <file path=word/theme/theme1.xml><?xml version="1.0" encoding="utf-8"?>
@@ -24686,7 +25558,7 @@
 </file>
 
 <file path=customXml/itemProps1.xml><?xml version="1.0" encoding="utf-8"?>
-<ds:datastoreItem xmlns:ds="http://schemas.openxmlformats.org/officeDocument/2006/customXml" ds:itemID="{3D7EF0C6-17F1-4B78-A6C9-0D518FA9B4AF}">
+<ds:datastoreItem xmlns:ds="http://schemas.openxmlformats.org/officeDocument/2006/customXml" ds:itemID="{22FD5557-570B-4F21-8511-FB66B00147EE}">
   <ds:schemaRefs>
     <ds:schemaRef ds:uri="http://schemas.openxmlformats.org/officeDocument/2006/bibliography"/>
   </ds:schemaRefs>

</xml_diff>

<commit_message>
Complete initial article input
Add the additional code as images.
</commit_message>
<xml_diff>
--- a/dev-topics-algorithms/dev-topics-romannumerals/documentation/TDDAndAlgorithmDevelopment.docx
+++ b/dev-topics-algorithms/dev-topics-romannumerals/documentation/TDDAndAlgorithmDevelopment.docx
@@ -11,7 +11,12 @@
         <w:t xml:space="preserve">TDD </w:t>
       </w:r>
       <w:r>
-        <w:t>Helping</w:t>
+        <w:t>Helpi</w:t>
+      </w:r>
+      <w:bookmarkStart w:id="0" w:name="_GoBack"/>
+      <w:bookmarkEnd w:id="0"/>
+      <w:r>
+        <w:t>ng</w:t>
       </w:r>
       <w:r>
         <w:t xml:space="preserve"> Algorithm Development</w:t>
@@ -73,7 +78,7 @@
           <w:r>
             <w:fldChar w:fldCharType="separate"/>
           </w:r>
-          <w:hyperlink w:anchor="_Toc53414226" w:history="1">
+          <w:hyperlink w:anchor="_Toc53865708" w:history="1">
             <w:r>
               <w:rPr>
                 <w:rStyle w:val="Hyperlink"/>
@@ -100,7 +105,7 @@
                 <w:noProof/>
                 <w:webHidden/>
               </w:rPr>
-              <w:instrText xml:space="preserve"> PAGEREF _Toc53414226 \h </w:instrText>
+              <w:instrText xml:space="preserve"> PAGEREF _Toc53865708 \h </w:instrText>
             </w:r>
             <w:r>
               <w:rPr>
@@ -142,7 +147,7 @@
               <w:noProof/>
             </w:rPr>
           </w:pPr>
-          <w:hyperlink w:anchor="_Toc53414227" w:history="1">
+          <w:hyperlink w:anchor="_Toc53865709" w:history="1">
             <w:r>
               <w:rPr>
                 <w:rStyle w:val="Hyperlink"/>
@@ -169,7 +174,7 @@
                 <w:noProof/>
                 <w:webHidden/>
               </w:rPr>
-              <w:instrText xml:space="preserve"> PAGEREF _Toc53414227 \h </w:instrText>
+              <w:instrText xml:space="preserve"> PAGEREF _Toc53865709 \h </w:instrText>
             </w:r>
             <w:r>
               <w:rPr>
@@ -211,7 +216,7 @@
               <w:noProof/>
             </w:rPr>
           </w:pPr>
-          <w:hyperlink w:anchor="_Toc53414228" w:history="1">
+          <w:hyperlink w:anchor="_Toc53865710" w:history="1">
             <w:r>
               <w:rPr>
                 <w:rStyle w:val="Hyperlink"/>
@@ -238,7 +243,7 @@
                 <w:noProof/>
                 <w:webHidden/>
               </w:rPr>
-              <w:instrText xml:space="preserve"> PAGEREF _Toc53414228 \h </w:instrText>
+              <w:instrText xml:space="preserve"> PAGEREF _Toc53865710 \h </w:instrText>
             </w:r>
             <w:r>
               <w:rPr>
@@ -280,7 +285,7 @@
               <w:noProof/>
             </w:rPr>
           </w:pPr>
-          <w:hyperlink w:anchor="_Toc53414229" w:history="1">
+          <w:hyperlink w:anchor="_Toc53865711" w:history="1">
             <w:r>
               <w:rPr>
                 <w:rStyle w:val="Hyperlink"/>
@@ -307,7 +312,7 @@
                 <w:noProof/>
                 <w:webHidden/>
               </w:rPr>
-              <w:instrText xml:space="preserve"> PAGEREF _Toc53414229 \h </w:instrText>
+              <w:instrText xml:space="preserve"> PAGEREF _Toc53865711 \h </w:instrText>
             </w:r>
             <w:r>
               <w:rPr>
@@ -349,7 +354,7 @@
               <w:noProof/>
             </w:rPr>
           </w:pPr>
-          <w:hyperlink w:anchor="_Toc53414230" w:history="1">
+          <w:hyperlink w:anchor="_Toc53865712" w:history="1">
             <w:r>
               <w:rPr>
                 <w:rStyle w:val="Hyperlink"/>
@@ -376,7 +381,7 @@
                 <w:noProof/>
                 <w:webHidden/>
               </w:rPr>
-              <w:instrText xml:space="preserve"> PAGEREF _Toc53414230 \h </w:instrText>
+              <w:instrText xml:space="preserve"> PAGEREF _Toc53865712 \h </w:instrText>
             </w:r>
             <w:r>
               <w:rPr>
@@ -418,7 +423,7 @@
               <w:noProof/>
             </w:rPr>
           </w:pPr>
-          <w:hyperlink w:anchor="_Toc53414231" w:history="1">
+          <w:hyperlink w:anchor="_Toc53865713" w:history="1">
             <w:r>
               <w:rPr>
                 <w:rStyle w:val="Hyperlink"/>
@@ -445,7 +450,7 @@
                 <w:noProof/>
                 <w:webHidden/>
               </w:rPr>
-              <w:instrText xml:space="preserve"> PAGEREF _Toc53414231 \h </w:instrText>
+              <w:instrText xml:space="preserve"> PAGEREF _Toc53865713 \h </w:instrText>
             </w:r>
             <w:r>
               <w:rPr>
@@ -487,7 +492,7 @@
               <w:noProof/>
             </w:rPr>
           </w:pPr>
-          <w:hyperlink w:anchor="_Toc53414232" w:history="1">
+          <w:hyperlink w:anchor="_Toc53865714" w:history="1">
             <w:r>
               <w:rPr>
                 <w:rStyle w:val="Hyperlink"/>
@@ -514,7 +519,7 @@
                 <w:noProof/>
                 <w:webHidden/>
               </w:rPr>
-              <w:instrText xml:space="preserve"> PAGEREF _Toc53414232 \h </w:instrText>
+              <w:instrText xml:space="preserve"> PAGEREF _Toc53865714 \h </w:instrText>
             </w:r>
             <w:r>
               <w:rPr>
@@ -556,7 +561,7 @@
               <w:noProof/>
             </w:rPr>
           </w:pPr>
-          <w:hyperlink w:anchor="_Toc53414233" w:history="1">
+          <w:hyperlink w:anchor="_Toc53865715" w:history="1">
             <w:r>
               <w:rPr>
                 <w:rStyle w:val="Hyperlink"/>
@@ -583,7 +588,7 @@
                 <w:noProof/>
                 <w:webHidden/>
               </w:rPr>
-              <w:instrText xml:space="preserve"> PAGEREF _Toc53414233 \h </w:instrText>
+              <w:instrText xml:space="preserve"> PAGEREF _Toc53865715 \h </w:instrText>
             </w:r>
             <w:r>
               <w:rPr>
@@ -625,7 +630,7 @@
               <w:noProof/>
             </w:rPr>
           </w:pPr>
-          <w:hyperlink w:anchor="_Toc53414234" w:history="1">
+          <w:hyperlink w:anchor="_Toc53865716" w:history="1">
             <w:r>
               <w:rPr>
                 <w:rStyle w:val="Hyperlink"/>
@@ -652,7 +657,76 @@
                 <w:noProof/>
                 <w:webHidden/>
               </w:rPr>
-              <w:instrText xml:space="preserve"> PAGEREF _Toc53414234 \h </w:instrText>
+              <w:instrText xml:space="preserve"> PAGEREF _Toc53865716 \h </w:instrText>
+            </w:r>
+            <w:r>
+              <w:rPr>
+                <w:noProof/>
+                <w:webHidden/>
+              </w:rPr>
+            </w:r>
+            <w:r>
+              <w:rPr>
+                <w:noProof/>
+                <w:webHidden/>
+              </w:rPr>
+              <w:fldChar w:fldCharType="separate"/>
+            </w:r>
+            <w:r>
+              <w:rPr>
+                <w:noProof/>
+                <w:webHidden/>
+              </w:rPr>
+              <w:t>12</w:t>
+            </w:r>
+            <w:r>
+              <w:rPr>
+                <w:noProof/>
+                <w:webHidden/>
+              </w:rPr>
+              <w:fldChar w:fldCharType="end"/>
+            </w:r>
+          </w:hyperlink>
+        </w:p>
+        <w:p>
+          <w:pPr>
+            <w:pStyle w:val="TOC1"/>
+            <w:tabs>
+              <w:tab w:val="right" w:leader="dot" w:pos="12950"/>
+            </w:tabs>
+            <w:rPr>
+              <w:rFonts w:eastAsiaTheme="minorEastAsia"/>
+              <w:noProof/>
+            </w:rPr>
+          </w:pPr>
+          <w:hyperlink w:anchor="_Toc53865717" w:history="1">
+            <w:r>
+              <w:rPr>
+                <w:rStyle w:val="Hyperlink"/>
+                <w:noProof/>
+              </w:rPr>
+              <w:t>Resources</w:t>
+            </w:r>
+            <w:r>
+              <w:rPr>
+                <w:noProof/>
+                <w:webHidden/>
+              </w:rPr>
+              <w:tab/>
+            </w:r>
+            <w:r>
+              <w:rPr>
+                <w:noProof/>
+                <w:webHidden/>
+              </w:rPr>
+              <w:fldChar w:fldCharType="begin"/>
+            </w:r>
+            <w:r>
+              <w:rPr>
+                <w:noProof/>
+                <w:webHidden/>
+              </w:rPr>
+              <w:instrText xml:space="preserve"> PAGEREF _Toc53865717 \h </w:instrText>
             </w:r>
             <w:r>
               <w:rPr>
@@ -694,76 +768,7 @@
               <w:noProof/>
             </w:rPr>
           </w:pPr>
-          <w:hyperlink w:anchor="_Toc53414235" w:history="1">
-            <w:r>
-              <w:rPr>
-                <w:rStyle w:val="Hyperlink"/>
-                <w:noProof/>
-              </w:rPr>
-              <w:t>Resources</w:t>
-            </w:r>
-            <w:r>
-              <w:rPr>
-                <w:noProof/>
-                <w:webHidden/>
-              </w:rPr>
-              <w:tab/>
-            </w:r>
-            <w:r>
-              <w:rPr>
-                <w:noProof/>
-                <w:webHidden/>
-              </w:rPr>
-              <w:fldChar w:fldCharType="begin"/>
-            </w:r>
-            <w:r>
-              <w:rPr>
-                <w:noProof/>
-                <w:webHidden/>
-              </w:rPr>
-              <w:instrText xml:space="preserve"> PAGEREF _Toc53414235 \h </w:instrText>
-            </w:r>
-            <w:r>
-              <w:rPr>
-                <w:noProof/>
-                <w:webHidden/>
-              </w:rPr>
-            </w:r>
-            <w:r>
-              <w:rPr>
-                <w:noProof/>
-                <w:webHidden/>
-              </w:rPr>
-              <w:fldChar w:fldCharType="separate"/>
-            </w:r>
-            <w:r>
-              <w:rPr>
-                <w:noProof/>
-                <w:webHidden/>
-              </w:rPr>
-              <w:t>13</w:t>
-            </w:r>
-            <w:r>
-              <w:rPr>
-                <w:noProof/>
-                <w:webHidden/>
-              </w:rPr>
-              <w:fldChar w:fldCharType="end"/>
-            </w:r>
-          </w:hyperlink>
-        </w:p>
-        <w:p>
-          <w:pPr>
-            <w:pStyle w:val="TOC1"/>
-            <w:tabs>
-              <w:tab w:val="right" w:leader="dot" w:pos="12950"/>
-            </w:tabs>
-            <w:rPr>
-              <w:rFonts w:eastAsiaTheme="minorEastAsia"/>
-              <w:noProof/>
-            </w:rPr>
-          </w:pPr>
-          <w:hyperlink w:anchor="_Toc53414236" w:history="1">
+          <w:hyperlink w:anchor="_Toc53865718" w:history="1">
             <w:r>
               <w:rPr>
                 <w:rStyle w:val="Hyperlink"/>
@@ -790,7 +795,7 @@
                 <w:noProof/>
                 <w:webHidden/>
               </w:rPr>
-              <w:instrText xml:space="preserve"> PAGEREF _Toc53414236 \h </w:instrText>
+              <w:instrText xml:space="preserve"> PAGEREF _Toc53865718 \h </w:instrText>
             </w:r>
             <w:r>
               <w:rPr>
@@ -837,6 +842,11 @@
       <w:pPr>
         <w:spacing w:after="0" w:line="240" w:lineRule="auto"/>
       </w:pPr>
+    </w:p>
+    <w:p>
+      <w:pPr>
+        <w:spacing w:after="0" w:line="240" w:lineRule="auto"/>
+      </w:pPr>
       <w:r>
         <w:t>Extreme Programming (</w:t>
       </w:r>
@@ -1041,13 +1051,13 @@
         <w:pStyle w:val="Heading1"/>
         <w:spacing w:before="0" w:line="240" w:lineRule="auto"/>
       </w:pPr>
-      <w:bookmarkStart w:id="0" w:name="_Toc53412220"/>
-      <w:bookmarkStart w:id="1" w:name="_Toc53414226"/>
+      <w:bookmarkStart w:id="1" w:name="_Toc53412220"/>
+      <w:bookmarkStart w:id="2" w:name="_Toc53865708"/>
       <w:r>
         <w:t>Benefits of Testing</w:t>
       </w:r>
-      <w:bookmarkEnd w:id="0"/>
       <w:bookmarkEnd w:id="1"/>
+      <w:bookmarkEnd w:id="2"/>
     </w:p>
     <w:p>
       <w:pPr>
@@ -1073,13 +1083,13 @@
         <w:pStyle w:val="Heading1"/>
         <w:spacing w:before="0" w:line="240" w:lineRule="auto"/>
       </w:pPr>
-      <w:bookmarkStart w:id="2" w:name="_Toc53412221"/>
-      <w:bookmarkStart w:id="3" w:name="_Toc53414227"/>
+      <w:bookmarkStart w:id="3" w:name="_Toc53412221"/>
+      <w:bookmarkStart w:id="4" w:name="_Toc53865709"/>
       <w:r>
         <w:t>Background</w:t>
       </w:r>
-      <w:bookmarkEnd w:id="2"/>
       <w:bookmarkEnd w:id="3"/>
+      <w:bookmarkEnd w:id="4"/>
     </w:p>
     <w:p>
       <w:pPr>
@@ -1782,8 +1792,8 @@
         <w:pStyle w:val="Heading1"/>
         <w:spacing w:before="0" w:line="240" w:lineRule="auto"/>
       </w:pPr>
-      <w:bookmarkStart w:id="4" w:name="_Toc53412222"/>
-      <w:bookmarkStart w:id="5" w:name="_Toc53414228"/>
+      <w:bookmarkStart w:id="5" w:name="_Toc53412222"/>
+      <w:bookmarkStart w:id="6" w:name="_Toc53865710"/>
       <w:r>
         <w:t>The</w:t>
       </w:r>
@@ -1805,8 +1815,8 @@
       <w:r>
         <w:t>Demo</w:t>
       </w:r>
-      <w:bookmarkEnd w:id="4"/>
       <w:bookmarkEnd w:id="5"/>
+      <w:bookmarkEnd w:id="6"/>
     </w:p>
     <w:p>
       <w:pPr>
@@ -1951,13 +1961,13 @@
       <w:pPr>
         <w:pStyle w:val="Heading2"/>
       </w:pPr>
-      <w:bookmarkStart w:id="6" w:name="_Toc53412223"/>
-      <w:bookmarkStart w:id="7" w:name="_Toc53414229"/>
+      <w:bookmarkStart w:id="7" w:name="_Toc53412223"/>
+      <w:bookmarkStart w:id="8" w:name="_Toc53865711"/>
       <w:r>
         <w:t>Create a Project</w:t>
       </w:r>
-      <w:bookmarkEnd w:id="6"/>
       <w:bookmarkEnd w:id="7"/>
+      <w:bookmarkEnd w:id="8"/>
     </w:p>
     <w:p>
       <w:pPr>
@@ -6600,14 +6610,14 @@
         <w:pStyle w:val="Heading1"/>
         <w:spacing w:before="0" w:line="240" w:lineRule="auto"/>
       </w:pPr>
-      <w:bookmarkStart w:id="8" w:name="_Toc53412224"/>
-      <w:bookmarkStart w:id="9" w:name="_Toc53414230"/>
+      <w:bookmarkStart w:id="9" w:name="_Toc53412224"/>
+      <w:bookmarkStart w:id="10" w:name="_Toc53865712"/>
       <w:r>
         <w:lastRenderedPageBreak/>
         <w:t>Algorithm Development</w:t>
       </w:r>
-      <w:bookmarkEnd w:id="8"/>
       <w:bookmarkEnd w:id="9"/>
+      <w:bookmarkEnd w:id="10"/>
     </w:p>
     <w:p>
       <w:pPr>
@@ -6682,13 +6692,13 @@
         <w:pStyle w:val="Heading2"/>
         <w:spacing w:line="240" w:lineRule="auto"/>
       </w:pPr>
-      <w:bookmarkStart w:id="10" w:name="_Toc53412225"/>
-      <w:bookmarkStart w:id="11" w:name="_Toc53414231"/>
+      <w:bookmarkStart w:id="11" w:name="_Toc53412225"/>
+      <w:bookmarkStart w:id="12" w:name="_Toc53865713"/>
       <w:r>
         <w:t>Simple Additive Notation</w:t>
       </w:r>
-      <w:bookmarkEnd w:id="10"/>
       <w:bookmarkEnd w:id="11"/>
+      <w:bookmarkEnd w:id="12"/>
     </w:p>
     <w:p>
       <w:pPr>
@@ -12133,20 +12143,18 @@
       <w:pPr>
         <w:spacing w:after="0" w:line="240" w:lineRule="auto"/>
       </w:pPr>
-      <w:bookmarkStart w:id="12" w:name="_Toc53412226"/>
-      <w:bookmarkStart w:id="13" w:name="_Toc53414232"/>
+      <w:bookmarkStart w:id="13" w:name="_Toc53412226"/>
     </w:p>
     <w:p>
       <w:pPr>
         <w:pStyle w:val="Heading2"/>
         <w:spacing w:before="0" w:line="240" w:lineRule="auto"/>
       </w:pPr>
-      <w:bookmarkStart w:id="14" w:name="_GoBack"/>
+      <w:bookmarkStart w:id="14" w:name="_Toc53865714"/>
       <w:r>
         <w:lastRenderedPageBreak/>
         <w:t>Subtractive Notation</w:t>
       </w:r>
-      <w:bookmarkEnd w:id="12"/>
       <w:bookmarkEnd w:id="13"/>
       <w:bookmarkEnd w:id="14"/>
     </w:p>
@@ -14277,6 +14285,19 @@
           <w:szCs w:val="20"/>
         </w:rPr>
       </w:pPr>
+    </w:p>
+    <w:p>
+      <w:pPr>
+        <w:autoSpaceDE w:val="0"/>
+        <w:autoSpaceDN w:val="0"/>
+        <w:adjustRightInd w:val="0"/>
+        <w:spacing w:after="0" w:line="240" w:lineRule="auto"/>
+        <w:rPr>
+          <w:rFonts w:ascii="Consolas" w:hAnsi="Consolas" w:cs="Consolas"/>
+          <w:sz w:val="20"/>
+          <w:szCs w:val="20"/>
+        </w:rPr>
+      </w:pPr>
       <w:r>
         <w:rPr>
           <w:rFonts w:ascii="Consolas" w:hAnsi="Consolas" w:cs="Consolas"/>
@@ -16938,6 +16959,7 @@
           <w:sz w:val="20"/>
           <w:szCs w:val="20"/>
         </w:rPr>
+        <w:lastRenderedPageBreak/>
         <w:tab/>
       </w:r>
       <w:r>
@@ -16978,7 +17000,6 @@
           <w:sz w:val="20"/>
           <w:szCs w:val="20"/>
         </w:rPr>
-        <w:lastRenderedPageBreak/>
         <w:tab/>
       </w:r>
       <w:r>
@@ -19558,13 +19579,10 @@
         <w:pStyle w:val="Heading1"/>
         <w:spacing w:before="0" w:line="240" w:lineRule="auto"/>
       </w:pPr>
+      <w:bookmarkStart w:id="15" w:name="_Toc53412227"/>
+      <w:bookmarkStart w:id="16" w:name="_Toc53865715"/>
       <w:r>
         <w:lastRenderedPageBreak/>
-        <w:t xml:space="preserve"> </w:t>
-      </w:r>
-      <w:bookmarkStart w:id="15" w:name="_Toc53412227"/>
-      <w:bookmarkStart w:id="16" w:name="_Toc53414233"/>
-      <w:r>
         <w:t xml:space="preserve">Another </w:t>
       </w:r>
       <w:r>
@@ -22289,13 +22307,66 @@
           <w:szCs w:val="20"/>
         </w:rPr>
       </w:pPr>
-      <w:r>
-        <w:rPr>
-          <w:rFonts w:ascii="Consolas" w:hAnsi="Consolas" w:cs="Consolas"/>
-          <w:color w:val="000000"/>
-          <w:sz w:val="20"/>
-          <w:szCs w:val="20"/>
-        </w:rPr>
+    </w:p>
+    <w:p>
+      <w:pPr>
+        <w:autoSpaceDE w:val="0"/>
+        <w:autoSpaceDN w:val="0"/>
+        <w:adjustRightInd w:val="0"/>
+        <w:spacing w:after="0" w:line="240" w:lineRule="auto"/>
+        <w:rPr>
+          <w:rFonts w:ascii="Consolas" w:hAnsi="Consolas" w:cs="Consolas"/>
+          <w:sz w:val="20"/>
+          <w:szCs w:val="20"/>
+        </w:rPr>
+      </w:pPr>
+    </w:p>
+    <w:p>
+      <w:pPr>
+        <w:autoSpaceDE w:val="0"/>
+        <w:autoSpaceDN w:val="0"/>
+        <w:adjustRightInd w:val="0"/>
+        <w:spacing w:after="0" w:line="240" w:lineRule="auto"/>
+        <w:rPr>
+          <w:rFonts w:ascii="Consolas" w:hAnsi="Consolas" w:cs="Consolas"/>
+          <w:sz w:val="20"/>
+          <w:szCs w:val="20"/>
+        </w:rPr>
+      </w:pPr>
+    </w:p>
+    <w:p>
+      <w:pPr>
+        <w:autoSpaceDE w:val="0"/>
+        <w:autoSpaceDN w:val="0"/>
+        <w:adjustRightInd w:val="0"/>
+        <w:spacing w:after="0" w:line="240" w:lineRule="auto"/>
+        <w:rPr>
+          <w:rFonts w:ascii="Consolas" w:hAnsi="Consolas" w:cs="Consolas"/>
+          <w:sz w:val="20"/>
+          <w:szCs w:val="20"/>
+        </w:rPr>
+      </w:pPr>
+    </w:p>
+    <w:p>
+      <w:pPr>
+        <w:autoSpaceDE w:val="0"/>
+        <w:autoSpaceDN w:val="0"/>
+        <w:adjustRightInd w:val="0"/>
+        <w:spacing w:after="0" w:line="240" w:lineRule="auto"/>
+        <w:rPr>
+          <w:rFonts w:ascii="Consolas" w:hAnsi="Consolas" w:cs="Consolas"/>
+          <w:sz w:val="20"/>
+          <w:szCs w:val="20"/>
+        </w:rPr>
+      </w:pPr>
+      <w:r>
+        <w:rPr>
+          <w:rFonts w:ascii="Consolas" w:hAnsi="Consolas" w:cs="Consolas"/>
+          <w:color w:val="000000"/>
+          <w:sz w:val="20"/>
+          <w:szCs w:val="20"/>
+        </w:rPr>
+        <w:lastRenderedPageBreak/>
         <w:tab/>
       </w:r>
       <w:proofErr w:type="gramStart"/>
@@ -24717,7 +24788,7 @@
         <w:spacing w:before="0" w:line="240" w:lineRule="auto"/>
       </w:pPr>
       <w:bookmarkStart w:id="17" w:name="_Toc53412228"/>
-      <w:bookmarkStart w:id="18" w:name="_Toc53414234"/>
+      <w:bookmarkStart w:id="18" w:name="_Toc53865716"/>
       <w:r>
         <w:t>Performance</w:t>
       </w:r>
@@ -24751,11 +24822,18 @@
       </w:pPr>
       <w:proofErr w:type="spellStart"/>
       <w:r>
+        <w:lastRenderedPageBreak/>
         <w:t>ConverterImpl</w:t>
       </w:r>
       <w:proofErr w:type="spellEnd"/>
       <w:r>
-        <w:t xml:space="preserve"> required 11872.8 us for 10000 operations.</w:t>
+        <w:t xml:space="preserve"> required 11872.8 us for 10</w:t>
+      </w:r>
+      <w:r>
+        <w:t>,</w:t>
+      </w:r>
+      <w:r>
+        <w:t>000 operations.</w:t>
       </w:r>
     </w:p>
     <w:p>
@@ -24773,20 +24851,25 @@
       </w:r>
       <w:proofErr w:type="spellEnd"/>
       <w:r>
-        <w:t xml:space="preserve"> required 18173.1 us for 10000 operations.</w:t>
-      </w:r>
-    </w:p>
-    <w:p>
-      <w:pPr>
-        <w:spacing w:after="0" w:line="240" w:lineRule="auto"/>
-      </w:pPr>
-    </w:p>
-    <w:p>
-      <w:pPr>
-        <w:spacing w:after="0" w:line="240" w:lineRule="auto"/>
-      </w:pPr>
-      <w:r>
-        <w:lastRenderedPageBreak/>
+        <w:t xml:space="preserve"> required 18173.1 us for 10</w:t>
+      </w:r>
+      <w:r>
+        <w:t>,</w:t>
+      </w:r>
+      <w:r>
+        <w:t>000 operations.</w:t>
+      </w:r>
+    </w:p>
+    <w:p>
+      <w:pPr>
+        <w:spacing w:after="0" w:line="240" w:lineRule="auto"/>
+      </w:pPr>
+    </w:p>
+    <w:p>
+      <w:pPr>
+        <w:spacing w:after="0" w:line="240" w:lineRule="auto"/>
+      </w:pPr>
+      <w:r>
         <w:t>The recu</w:t>
       </w:r>
       <w:r>
@@ -24807,7 +24890,7 @@
         <w:spacing w:before="0" w:line="240" w:lineRule="auto"/>
       </w:pPr>
       <w:bookmarkStart w:id="19" w:name="_Toc53412229"/>
-      <w:bookmarkStart w:id="20" w:name="_Toc53414235"/>
+      <w:bookmarkStart w:id="20" w:name="_Toc53865717"/>
       <w:r>
         <w:t>Resources</w:t>
       </w:r>
@@ -24910,7 +24993,7 @@
         <w:spacing w:before="0" w:line="240" w:lineRule="auto"/>
       </w:pPr>
       <w:bookmarkStart w:id="21" w:name="_Toc53412230"/>
-      <w:bookmarkStart w:id="22" w:name="_Toc53414236"/>
+      <w:bookmarkStart w:id="22" w:name="_Toc53865718"/>
       <w:r>
         <w:t>References</w:t>
       </w:r>
@@ -25096,7 +25179,7 @@
       <w:rPr>
         <w:noProof/>
       </w:rPr>
-      <w:t>7</w:t>
+      <w:t>1</w:t>
     </w:r>
     <w:r>
       <w:rPr>
@@ -26991,7 +27074,7 @@
 </file>
 
 <file path=customXml/itemProps1.xml><?xml version="1.0" encoding="utf-8"?>
-<ds:datastoreItem xmlns:ds="http://schemas.openxmlformats.org/officeDocument/2006/customXml" ds:itemID="{CAD04B12-943D-491F-97DD-8C26887B947C}">
+<ds:datastoreItem xmlns:ds="http://schemas.openxmlformats.org/officeDocument/2006/customXml" ds:itemID="{09B32965-6D28-45D4-B63F-0254F8CC6F4C}">
   <ds:schemaRefs>
     <ds:schemaRef ds:uri="http://schemas.openxmlformats.org/officeDocument/2006/bibliography"/>
   </ds:schemaRefs>

</xml_diff>